<commit_message>
Memoria completa. Arreglo de bugs y optimizacion.
</commit_message>
<xml_diff>
--- a/Memoria/Portada 2016-2017.docx
+++ b/Memoria/Portada 2016-2017.docx
@@ -1,6 +1,6 @@
 
 <file path=word/document.xml><?xml version="1.0" encoding="utf-8"?>
-<w:document xmlns:wpc="http://schemas.microsoft.com/office/word/2010/wordprocessingCanvas" xmlns:cx="http://schemas.microsoft.com/office/drawing/2014/chartex" xmlns:cx1="http://schemas.microsoft.com/office/drawing/2015/9/8/chartex" xmlns:cx2="http://schemas.microsoft.com/office/drawing/2015/10/21/chartex" xmlns:cx3="http://schemas.microsoft.com/office/drawing/2016/5/9/chartex" xmlns:cx4="http://schemas.microsoft.com/office/drawing/2016/5/10/chartex" xmlns:cx5="http://schemas.microsoft.com/office/drawing/2016/5/11/chartex" xmlns:cx6="http://schemas.microsoft.com/office/drawing/2016/5/12/chartex" xmlns:cx7="http://schemas.microsoft.com/office/drawing/2016/5/13/chartex" xmlns:cx8="http://schemas.microsoft.com/office/drawing/2016/5/14/chartex" xmlns:mc="http://schemas.openxmlformats.org/markup-compatibility/2006" xmlns:o="urn:schemas-microsoft-com:office:office" xmlns:r="http://schemas.openxmlformats.org/officeDocument/2006/relationships" xmlns:m="http://schemas.openxmlformats.org/officeDocument/2006/math" xmlns:v="urn:schemas-microsoft-com:vml" xmlns:wp14="http://schemas.microsoft.com/office/word/2010/wordprocessingDrawing" xmlns:wp="http://schemas.openxmlformats.org/drawingml/2006/wordprocessingDrawing" xmlns:w10="urn:schemas-microsoft-com:office:word" xmlns:w="http://schemas.openxmlformats.org/wordprocessingml/2006/main" xmlns:w14="http://schemas.microsoft.com/office/word/2010/wordml" xmlns:w15="http://schemas.microsoft.com/office/word/2012/wordml" xmlns:w16se="http://schemas.microsoft.com/office/word/2015/wordml/symex" xmlns:wpg="http://schemas.microsoft.com/office/word/2010/wordprocessingGroup" xmlns:wpi="http://schemas.microsoft.com/office/word/2010/wordprocessingInk" xmlns:wne="http://schemas.microsoft.com/office/word/2006/wordml" xmlns:wps="http://schemas.microsoft.com/office/word/2010/wordprocessingShape" mc:Ignorable="w14 w15 w16se wp14">
+<w:document xmlns:ve="http://schemas.openxmlformats.org/markup-compatibility/2006" xmlns:o="urn:schemas-microsoft-com:office:office" xmlns:r="http://schemas.openxmlformats.org/officeDocument/2006/relationships" xmlns:m="http://schemas.openxmlformats.org/officeDocument/2006/math" xmlns:v="urn:schemas-microsoft-com:vml" xmlns:wp="http://schemas.openxmlformats.org/drawingml/2006/wordprocessingDrawing" xmlns:w10="urn:schemas-microsoft-com:office:word" xmlns:w="http://schemas.openxmlformats.org/wordprocessingml/2006/main" xmlns:wne="http://schemas.microsoft.com/office/word/2006/wordml">
   <w:body>
     <w:p>
       <w:pPr>
@@ -44,7 +44,7 @@
                     <a:blip r:embed="rId7" cstate="print">
                       <a:extLst>
                         <a:ext uri="{28A0092B-C50C-407E-A947-70E740481C1C}">
-                          <a14:useLocalDpi xmlns:a14="http://schemas.microsoft.com/office/drawing/2010/main" val="0"/>
+                          <a14:useLocalDpi xmlns="" xmlns:wpc="http://schemas.microsoft.com/office/word/2010/wordprocessingCanvas" xmlns:cx="http://schemas.microsoft.com/office/drawing/2014/chartex" xmlns:cx1="http://schemas.microsoft.com/office/drawing/2015/9/8/chartex" xmlns:cx2="http://schemas.microsoft.com/office/drawing/2015/10/21/chartex" xmlns:cx3="http://schemas.microsoft.com/office/drawing/2016/5/9/chartex" xmlns:cx4="http://schemas.microsoft.com/office/drawing/2016/5/10/chartex" xmlns:cx5="http://schemas.microsoft.com/office/drawing/2016/5/11/chartex" xmlns:cx6="http://schemas.microsoft.com/office/drawing/2016/5/12/chartex" xmlns:cx7="http://schemas.microsoft.com/office/drawing/2016/5/13/chartex" xmlns:cx8="http://schemas.microsoft.com/office/drawing/2016/5/14/chartex" xmlns:mc="http://schemas.openxmlformats.org/markup-compatibility/2006" xmlns:o="urn:schemas-microsoft-com:office:office" xmlns:v="urn:schemas-microsoft-com:vml" xmlns:wp14="http://schemas.microsoft.com/office/word/2010/wordprocessingDrawing" xmlns:w10="urn:schemas-microsoft-com:office:word" xmlns:w="http://schemas.openxmlformats.org/wordprocessingml/2006/main" xmlns:w14="http://schemas.microsoft.com/office/word/2010/wordml" xmlns:w15="http://schemas.microsoft.com/office/word/2012/wordml" xmlns:w16se="http://schemas.microsoft.com/office/word/2015/wordml/symex" xmlns:wpg="http://schemas.microsoft.com/office/word/2010/wordprocessingGroup" xmlns:wpi="http://schemas.microsoft.com/office/word/2010/wordprocessingInk" xmlns:wps="http://schemas.microsoft.com/office/word/2010/wordprocessingShape" xmlns:a14="http://schemas.microsoft.com/office/drawing/2010/main" val="0"/>
                         </a:ext>
                       </a:extLst>
                     </a:blip>
@@ -69,12 +69,6 @@
                 </pic:pic>
               </a:graphicData>
             </a:graphic>
-            <wp14:sizeRelH relativeFrom="page">
-              <wp14:pctWidth>0</wp14:pctWidth>
-            </wp14:sizeRelH>
-            <wp14:sizeRelV relativeFrom="page">
-              <wp14:pctHeight>0</wp14:pctHeight>
-            </wp14:sizeRelV>
           </wp:anchor>
         </w:drawing>
       </w:r>
@@ -130,12 +124,12 @@
     </w:p>
     <w:p>
       <w:pPr>
-        <w:pStyle w:val="Title"/>
-      </w:pPr>
-    </w:p>
-    <w:p>
-      <w:pPr>
-        <w:pStyle w:val="Title"/>
+        <w:pStyle w:val="Ttulo"/>
+      </w:pPr>
+    </w:p>
+    <w:p>
+      <w:pPr>
+        <w:pStyle w:val="Ttulo"/>
         <w:rPr>
           <w:sz w:val="72"/>
         </w:rPr>
@@ -168,12 +162,6 @@
         <w:rPr>
           <w:sz w:val="72"/>
         </w:rPr>
-        <w:t xml:space="preserve"> </w:t>
-      </w:r>
-      <w:r>
-        <w:rPr>
-          <w:sz w:val="72"/>
-        </w:rPr>
         <w:t>CURS</w:t>
       </w:r>
       <w:r>
@@ -210,18 +198,12 @@
         <w:rPr>
           <w:sz w:val="72"/>
         </w:rPr>
-        <w:t xml:space="preserve"> </w:t>
-      </w:r>
-      <w:r>
-        <w:rPr>
-          <w:sz w:val="72"/>
-        </w:rPr>
         <w:t xml:space="preserve">CFGS </w:t>
       </w:r>
     </w:p>
     <w:p>
       <w:pPr>
-        <w:pStyle w:val="Header"/>
+        <w:pStyle w:val="Encabezado"/>
         <w:tabs>
           <w:tab w:val="clear" w:pos="4252"/>
           <w:tab w:val="clear" w:pos="8504"/>
@@ -233,7 +215,7 @@
     </w:p>
     <w:p>
       <w:pPr>
-        <w:pStyle w:val="Header"/>
+        <w:pStyle w:val="Encabezado"/>
         <w:tabs>
           <w:tab w:val="clear" w:pos="4252"/>
           <w:tab w:val="clear" w:pos="8504"/>
@@ -259,7 +241,7 @@
           <w:left w:w="70" w:type="dxa"/>
           <w:right w:w="70" w:type="dxa"/>
         </w:tblCellMar>
-        <w:tblLook w:val="0000" w:firstRow="0" w:lastRow="0" w:firstColumn="0" w:lastColumn="0" w:noHBand="0" w:noVBand="0"/>
+        <w:tblLook w:val="0000"/>
       </w:tblPr>
       <w:tblGrid>
         <w:gridCol w:w="8644"/>
@@ -277,7 +259,7 @@
           </w:tcPr>
           <w:p>
             <w:pPr>
-              <w:pStyle w:val="Heading1"/>
+              <w:pStyle w:val="Ttulo1"/>
             </w:pPr>
             <w:r>
               <w:rPr>
@@ -302,6 +284,12 @@
                 <w:sz w:val="36"/>
               </w:rPr>
               <w:t>:</w:t>
+            </w:r>
+            <w:r>
+              <w:rPr>
+                <w:sz w:val="36"/>
+              </w:rPr>
+              <w:t xml:space="preserve">  STORM BULLETS</w:t>
             </w:r>
           </w:p>
         </w:tc>
@@ -319,7 +307,7 @@
           </w:tcPr>
           <w:p>
             <w:pPr>
-              <w:pStyle w:val="Heading1"/>
+              <w:pStyle w:val="Ttulo1"/>
             </w:pPr>
           </w:p>
         </w:tc>
@@ -337,7 +325,7 @@
           </w:tcPr>
           <w:p>
             <w:pPr>
-              <w:pStyle w:val="Heading1"/>
+              <w:pStyle w:val="Ttulo1"/>
               <w:jc w:val="right"/>
             </w:pPr>
             <w:r>
@@ -362,8 +350,11 @@
           </w:tcPr>
           <w:p>
             <w:pPr>
-              <w:pStyle w:val="Heading1"/>
-            </w:pPr>
+              <w:pStyle w:val="Ttulo1"/>
+            </w:pPr>
+            <w:r>
+              <w:t>ORIOL GARCIA FORES</w:t>
+            </w:r>
           </w:p>
         </w:tc>
       </w:tr>
@@ -530,7 +521,7 @@
           <w:insideV w:val="single" w:sz="4" w:space="0" w:color="auto"/>
         </w:tblBorders>
         <w:shd w:val="clear" w:color="auto" w:fill="4F81BD" w:themeFill="accent1"/>
-        <w:tblLook w:val="01E0" w:firstRow="1" w:lastRow="1" w:firstColumn="1" w:lastColumn="1" w:noHBand="0" w:noVBand="0"/>
+        <w:tblLook w:val="01E0"/>
       </w:tblPr>
       <w:tblGrid>
         <w:gridCol w:w="8644"/>
@@ -546,7 +537,7 @@
           </w:tcPr>
           <w:p>
             <w:pPr>
-              <w:pStyle w:val="Heading1"/>
+              <w:pStyle w:val="Ttulo1"/>
               <w:jc w:val="center"/>
               <w:rPr>
                 <w:color w:val="FFFFFF" w:themeColor="background1"/>
@@ -583,7 +574,6 @@
               </w:rPr>
               <w:t xml:space="preserve">a </w:t>
             </w:r>
-            <w:proofErr w:type="spellStart"/>
             <w:r>
               <w:rPr>
                 <w:color w:val="FFFFFF" w:themeColor="background1"/>
@@ -591,7 +581,6 @@
               </w:rPr>
               <w:t>rellenar</w:t>
             </w:r>
-            <w:proofErr w:type="spellEnd"/>
             <w:r>
               <w:rPr>
                 <w:color w:val="FFFFFF" w:themeColor="background1"/>
@@ -621,9 +610,9 @@
     </w:p>
     <w:tbl>
       <w:tblPr>
-        <w:tblStyle w:val="TableGrid"/>
+        <w:tblStyle w:val="Tablaconcuadrcula"/>
         <w:tblW w:w="0" w:type="auto"/>
-        <w:tblLook w:val="04A0" w:firstRow="1" w:lastRow="0" w:firstColumn="1" w:lastColumn="0" w:noHBand="0" w:noVBand="1"/>
+        <w:tblLook w:val="04A0"/>
       </w:tblPr>
       <w:tblGrid>
         <w:gridCol w:w="5637"/>
@@ -1083,14 +1072,6 @@
                 <w:sz w:val="22"/>
                 <w:szCs w:val="22"/>
               </w:rPr>
-              <w:t xml:space="preserve">   </w:t>
-            </w:r>
-            <w:r>
-              <w:rPr>
-                <w:rFonts w:ascii="Arial" w:hAnsi="Arial" w:cs="Arial"/>
-                <w:sz w:val="22"/>
-                <w:szCs w:val="22"/>
-              </w:rPr>
               <w:t>OBJETIVOS</w:t>
             </w:r>
           </w:p>
@@ -1209,14 +1190,6 @@
                 <w:sz w:val="22"/>
                 <w:szCs w:val="22"/>
               </w:rPr>
-              <w:t xml:space="preserve">   </w:t>
-            </w:r>
-            <w:r>
-              <w:rPr>
-                <w:rFonts w:ascii="Arial" w:hAnsi="Arial" w:cs="Arial"/>
-                <w:sz w:val="22"/>
-                <w:szCs w:val="22"/>
-              </w:rPr>
               <w:t>DISEÑO</w:t>
             </w:r>
           </w:p>
@@ -1279,14 +1252,6 @@
                 <w:sz w:val="22"/>
                 <w:szCs w:val="22"/>
               </w:rPr>
-              <w:t xml:space="preserve">   </w:t>
-            </w:r>
-            <w:r>
-              <w:rPr>
-                <w:rFonts w:ascii="Arial" w:hAnsi="Arial" w:cs="Arial"/>
-                <w:sz w:val="22"/>
-                <w:szCs w:val="22"/>
-              </w:rPr>
               <w:t>DESARROLLO</w:t>
             </w:r>
           </w:p>
@@ -1349,14 +1314,6 @@
                 <w:sz w:val="22"/>
                 <w:szCs w:val="22"/>
               </w:rPr>
-              <w:t xml:space="preserve">   </w:t>
-            </w:r>
-            <w:r>
-              <w:rPr>
-                <w:rFonts w:ascii="Arial" w:hAnsi="Arial" w:cs="Arial"/>
-                <w:sz w:val="22"/>
-                <w:szCs w:val="22"/>
-              </w:rPr>
               <w:t>TESTING</w:t>
             </w:r>
           </w:p>
@@ -1419,14 +1376,6 @@
                 <w:sz w:val="22"/>
                 <w:szCs w:val="22"/>
               </w:rPr>
-              <w:t xml:space="preserve">   </w:t>
-            </w:r>
-            <w:r>
-              <w:rPr>
-                <w:rFonts w:ascii="Arial" w:hAnsi="Arial" w:cs="Arial"/>
-                <w:sz w:val="22"/>
-                <w:szCs w:val="22"/>
-              </w:rPr>
               <w:t>SEGUIMIENTO Y CONTROL</w:t>
             </w:r>
           </w:p>
@@ -1489,14 +1438,6 @@
                 <w:sz w:val="22"/>
                 <w:szCs w:val="22"/>
               </w:rPr>
-              <w:t xml:space="preserve">   </w:t>
-            </w:r>
-            <w:r>
-              <w:rPr>
-                <w:rFonts w:ascii="Arial" w:hAnsi="Arial" w:cs="Arial"/>
-                <w:sz w:val="22"/>
-                <w:szCs w:val="22"/>
-              </w:rPr>
               <w:t>COSTES Y PLANIFICACIÓN</w:t>
             </w:r>
           </w:p>
@@ -1553,14 +1494,6 @@
                 <w:sz w:val="22"/>
                 <w:szCs w:val="22"/>
               </w:rPr>
-              <w:t xml:space="preserve">   </w:t>
-            </w:r>
-            <w:r>
-              <w:rPr>
-                <w:rFonts w:ascii="Arial" w:hAnsi="Arial" w:cs="Arial"/>
-                <w:sz w:val="22"/>
-                <w:szCs w:val="22"/>
-              </w:rPr>
               <w:t>CONCLUSIONES, MEJORAS Y LÍNEAS FUTURAS</w:t>
             </w:r>
           </w:p>
@@ -1617,14 +1550,6 @@
                 <w:sz w:val="22"/>
                 <w:szCs w:val="22"/>
               </w:rPr>
-              <w:t xml:space="preserve">   </w:t>
-            </w:r>
-            <w:r>
-              <w:rPr>
-                <w:rFonts w:ascii="Arial" w:hAnsi="Arial" w:cs="Arial"/>
-                <w:sz w:val="22"/>
-                <w:szCs w:val="22"/>
-              </w:rPr>
               <w:t>ANEXOS</w:t>
             </w:r>
           </w:p>
@@ -1681,14 +1606,6 @@
                 <w:sz w:val="22"/>
                 <w:szCs w:val="22"/>
               </w:rPr>
-              <w:t xml:space="preserve">   </w:t>
-            </w:r>
-            <w:r>
-              <w:rPr>
-                <w:rFonts w:ascii="Arial" w:hAnsi="Arial" w:cs="Arial"/>
-                <w:sz w:val="22"/>
-                <w:szCs w:val="22"/>
-              </w:rPr>
               <w:t>EXTRAS</w:t>
             </w:r>
           </w:p>
@@ -1757,15 +1674,6 @@
                 <w:b/>
                 <w:sz w:val="22"/>
                 <w:szCs w:val="22"/>
-              </w:rPr>
-              <w:t xml:space="preserve"> </w:t>
-            </w:r>
-            <w:r>
-              <w:rPr>
-                <w:rFonts w:ascii="Arial" w:hAnsi="Arial" w:cs="Arial"/>
-                <w:b/>
-                <w:sz w:val="22"/>
-                <w:szCs w:val="22"/>
                 <w:vertAlign w:val="subscript"/>
               </w:rPr>
               <w:t>PROYECTO FINAL</w:t>
@@ -1783,7 +1691,7 @@
           </w:p>
           <w:p>
             <w:pPr>
-              <w:pStyle w:val="ListParagraph"/>
+              <w:pStyle w:val="Prrafodelista"/>
               <w:numPr>
                 <w:ilvl w:val="0"/>
                 <w:numId w:val="3"/>
@@ -1800,22 +1708,12 @@
                 <w:sz w:val="20"/>
                 <w:szCs w:val="20"/>
               </w:rPr>
-              <w:t xml:space="preserve">10% Idea </w:t>
-            </w:r>
-            <w:proofErr w:type="spellStart"/>
-            <w:r>
-              <w:rPr>
-                <w:rFonts w:ascii="Arial" w:hAnsi="Arial" w:cs="Arial"/>
-                <w:sz w:val="20"/>
-                <w:szCs w:val="20"/>
-              </w:rPr>
-              <w:t>innovación</w:t>
-            </w:r>
-            <w:proofErr w:type="spellEnd"/>
-          </w:p>
-          <w:p>
-            <w:pPr>
-              <w:pStyle w:val="ListParagraph"/>
+              <w:t>10% Idea innovación</w:t>
+            </w:r>
+          </w:p>
+          <w:p>
+            <w:pPr>
+              <w:pStyle w:val="Prrafodelista"/>
               <w:numPr>
                 <w:ilvl w:val="0"/>
                 <w:numId w:val="3"/>
@@ -1832,22 +1730,12 @@
                 <w:sz w:val="20"/>
                 <w:szCs w:val="20"/>
               </w:rPr>
-              <w:t xml:space="preserve">25% </w:t>
-            </w:r>
-            <w:proofErr w:type="spellStart"/>
-            <w:r>
-              <w:rPr>
-                <w:rFonts w:ascii="Arial" w:hAnsi="Arial" w:cs="Arial"/>
-                <w:sz w:val="20"/>
-                <w:szCs w:val="20"/>
-              </w:rPr>
-              <w:t>Producto</w:t>
-            </w:r>
-            <w:proofErr w:type="spellEnd"/>
-          </w:p>
-          <w:p>
-            <w:pPr>
-              <w:pStyle w:val="ListParagraph"/>
+              <w:t>25% Producto</w:t>
+            </w:r>
+          </w:p>
+          <w:p>
+            <w:pPr>
+              <w:pStyle w:val="Prrafodelista"/>
               <w:numPr>
                 <w:ilvl w:val="0"/>
                 <w:numId w:val="3"/>
@@ -1864,40 +1752,12 @@
                 <w:sz w:val="20"/>
                 <w:szCs w:val="20"/>
               </w:rPr>
-              <w:t xml:space="preserve">25% </w:t>
-            </w:r>
-            <w:proofErr w:type="spellStart"/>
-            <w:r>
-              <w:rPr>
-                <w:rFonts w:ascii="Arial" w:hAnsi="Arial" w:cs="Arial"/>
-                <w:sz w:val="20"/>
-                <w:szCs w:val="20"/>
-              </w:rPr>
-              <w:t>Exposición</w:t>
-            </w:r>
-            <w:proofErr w:type="spellEnd"/>
-            <w:r>
-              <w:rPr>
-                <w:rFonts w:ascii="Arial" w:hAnsi="Arial" w:cs="Arial"/>
-                <w:sz w:val="20"/>
-                <w:szCs w:val="20"/>
-              </w:rPr>
-              <w:t xml:space="preserve"> oral + </w:t>
-            </w:r>
-            <w:proofErr w:type="spellStart"/>
-            <w:r>
-              <w:rPr>
-                <w:rFonts w:ascii="Arial" w:hAnsi="Arial" w:cs="Arial"/>
-                <w:sz w:val="20"/>
-                <w:szCs w:val="20"/>
-              </w:rPr>
-              <w:t>demo</w:t>
-            </w:r>
-            <w:proofErr w:type="spellEnd"/>
-          </w:p>
-          <w:p>
-            <w:pPr>
-              <w:pStyle w:val="ListParagraph"/>
+              <w:t>25% Exposición oral + demo</w:t>
+            </w:r>
+          </w:p>
+          <w:p>
+            <w:pPr>
+              <w:pStyle w:val="Prrafodelista"/>
               <w:numPr>
                 <w:ilvl w:val="0"/>
                 <w:numId w:val="3"/>
@@ -1914,18 +1774,8 @@
                 <w:sz w:val="20"/>
                 <w:szCs w:val="20"/>
               </w:rPr>
-              <w:t xml:space="preserve">40% Documento </w:t>
-            </w:r>
-            <w:proofErr w:type="spellStart"/>
-            <w:r>
-              <w:rPr>
-                <w:rFonts w:ascii="Arial" w:hAnsi="Arial" w:cs="Arial"/>
-                <w:sz w:val="20"/>
-                <w:szCs w:val="20"/>
-              </w:rPr>
-              <w:t>escrito</w:t>
-            </w:r>
-            <w:proofErr w:type="spellEnd"/>
+              <w:t>40% Documento escrito</w:t>
+            </w:r>
           </w:p>
         </w:tc>
         <w:tc>
@@ -1976,165 +1826,13 @@
               </w:rPr>
               <w:t xml:space="preserve">de la UF </w:t>
             </w:r>
-            <w:proofErr w:type="spellStart"/>
             <w:r>
               <w:rPr>
                 <w:rFonts w:ascii="Arial" w:hAnsi="Arial" w:cs="Arial"/>
                 <w:sz w:val="20"/>
                 <w:szCs w:val="20"/>
               </w:rPr>
-              <w:t>será</w:t>
-            </w:r>
-            <w:proofErr w:type="spellEnd"/>
-            <w:r>
-              <w:rPr>
-                <w:rFonts w:ascii="Arial" w:hAnsi="Arial" w:cs="Arial"/>
-                <w:sz w:val="20"/>
-                <w:szCs w:val="20"/>
-              </w:rPr>
-              <w:t xml:space="preserve"> calculada </w:t>
-            </w:r>
-            <w:proofErr w:type="spellStart"/>
-            <w:r>
-              <w:rPr>
-                <w:rFonts w:ascii="Arial" w:hAnsi="Arial" w:cs="Arial"/>
-                <w:sz w:val="20"/>
-                <w:szCs w:val="20"/>
-              </w:rPr>
-              <w:t>teniendo</w:t>
-            </w:r>
-            <w:proofErr w:type="spellEnd"/>
-            <w:r>
-              <w:rPr>
-                <w:rFonts w:ascii="Arial" w:hAnsi="Arial" w:cs="Arial"/>
-                <w:sz w:val="20"/>
-                <w:szCs w:val="20"/>
-              </w:rPr>
-              <w:t xml:space="preserve"> en </w:t>
-            </w:r>
-            <w:proofErr w:type="spellStart"/>
-            <w:r>
-              <w:rPr>
-                <w:rFonts w:ascii="Arial" w:hAnsi="Arial" w:cs="Arial"/>
-                <w:sz w:val="20"/>
-                <w:szCs w:val="20"/>
-              </w:rPr>
-              <w:t>cuenta</w:t>
-            </w:r>
-            <w:proofErr w:type="spellEnd"/>
-            <w:r>
-              <w:rPr>
-                <w:rFonts w:ascii="Arial" w:hAnsi="Arial" w:cs="Arial"/>
-                <w:sz w:val="20"/>
-                <w:szCs w:val="20"/>
-              </w:rPr>
-              <w:t xml:space="preserve"> los </w:t>
-            </w:r>
-            <w:proofErr w:type="spellStart"/>
-            <w:r>
-              <w:rPr>
-                <w:rFonts w:ascii="Arial" w:hAnsi="Arial" w:cs="Arial"/>
-                <w:sz w:val="20"/>
-                <w:szCs w:val="20"/>
-              </w:rPr>
-              <w:t>items</w:t>
-            </w:r>
-            <w:proofErr w:type="spellEnd"/>
-            <w:r>
-              <w:rPr>
-                <w:rFonts w:ascii="Arial" w:hAnsi="Arial" w:cs="Arial"/>
-                <w:sz w:val="20"/>
-                <w:szCs w:val="20"/>
-              </w:rPr>
-              <w:t xml:space="preserve"> de </w:t>
-            </w:r>
-            <w:proofErr w:type="spellStart"/>
-            <w:r>
-              <w:rPr>
-                <w:rFonts w:ascii="Arial" w:hAnsi="Arial" w:cs="Arial"/>
-                <w:sz w:val="20"/>
-                <w:szCs w:val="20"/>
-              </w:rPr>
-              <w:t>seguimiento</w:t>
-            </w:r>
-            <w:proofErr w:type="spellEnd"/>
-            <w:r>
-              <w:rPr>
-                <w:rFonts w:ascii="Arial" w:hAnsi="Arial" w:cs="Arial"/>
-                <w:sz w:val="20"/>
-                <w:szCs w:val="20"/>
-              </w:rPr>
-              <w:t xml:space="preserve">, </w:t>
-            </w:r>
-            <w:proofErr w:type="spellStart"/>
-            <w:r>
-              <w:rPr>
-                <w:rFonts w:ascii="Arial" w:hAnsi="Arial" w:cs="Arial"/>
-                <w:sz w:val="20"/>
-                <w:szCs w:val="20"/>
-              </w:rPr>
-              <w:t>según</w:t>
-            </w:r>
-            <w:proofErr w:type="spellEnd"/>
-            <w:r>
-              <w:rPr>
-                <w:rFonts w:ascii="Arial" w:hAnsi="Arial" w:cs="Arial"/>
-                <w:sz w:val="20"/>
-                <w:szCs w:val="20"/>
-              </w:rPr>
-              <w:t xml:space="preserve"> la </w:t>
-            </w:r>
-            <w:proofErr w:type="spellStart"/>
-            <w:r>
-              <w:rPr>
-                <w:rFonts w:ascii="Arial" w:hAnsi="Arial" w:cs="Arial"/>
-                <w:sz w:val="20"/>
-                <w:szCs w:val="20"/>
-              </w:rPr>
-              <w:t>siguiente</w:t>
-            </w:r>
-            <w:proofErr w:type="spellEnd"/>
-            <w:r>
-              <w:rPr>
-                <w:rFonts w:ascii="Arial" w:hAnsi="Arial" w:cs="Arial"/>
-                <w:sz w:val="20"/>
-                <w:szCs w:val="20"/>
-              </w:rPr>
-              <w:t xml:space="preserve"> </w:t>
-            </w:r>
-            <w:proofErr w:type="spellStart"/>
-            <w:r>
-              <w:rPr>
-                <w:rFonts w:ascii="Arial" w:hAnsi="Arial" w:cs="Arial"/>
-                <w:sz w:val="20"/>
-                <w:szCs w:val="20"/>
-              </w:rPr>
-              <w:t>expresión</w:t>
-            </w:r>
-            <w:proofErr w:type="spellEnd"/>
-            <w:r>
-              <w:rPr>
-                <w:rFonts w:ascii="Arial" w:hAnsi="Arial" w:cs="Arial"/>
-                <w:sz w:val="20"/>
-                <w:szCs w:val="20"/>
-              </w:rPr>
-              <w:t>:</w:t>
-            </w:r>
-            <w:r>
-              <w:rPr>
-                <w:rFonts w:ascii="Arial" w:hAnsi="Arial" w:cs="Arial"/>
-                <w:sz w:val="20"/>
-                <w:szCs w:val="20"/>
-              </w:rPr>
-              <w:t xml:space="preserve"> </w:t>
-            </w:r>
-            <w:r>
-              <w:rPr>
-                <w:rFonts w:ascii="Arial" w:hAnsi="Arial" w:cs="Arial"/>
-                <w:sz w:val="20"/>
-                <w:szCs w:val="20"/>
-              </w:rPr>
-              <w:t>Q</w:t>
+              <w:t>será calculada teniendo en cuenta los items de seguimiento, según la siguienteexpresión:Q</w:t>
             </w:r>
             <w:r>
               <w:rPr>
@@ -2152,9 +1850,6 @@
                 <w:szCs w:val="20"/>
               </w:rPr>
               <w:t>=</w:t>
-            </w:r>
-            <w:r>
-              <w:t xml:space="preserve"> </w:t>
             </w:r>
             <w:r>
               <w:rPr>
@@ -2180,10 +1875,10 @@
                   <v:path o:extrusionok="f" gradientshapeok="t" o:connecttype="rect"/>
                   <o:lock v:ext="edit" aspectratio="t"/>
                 </v:shapetype>
-                <v:shape id="_x0000_i1025" type="#_x0000_t75" style="width:290.4pt;height:18.6pt" o:ole="">
+                <v:shape id="_x0000_i1025" type="#_x0000_t75" style="width:290.25pt;height:18.75pt" o:ole="">
                   <v:imagedata r:id="rId8" o:title=""/>
                 </v:shape>
-                <o:OLEObject Type="Embed" ProgID="Equation.3" ShapeID="_x0000_i1025" DrawAspect="Content" ObjectID="_1554207947" r:id="rId9"/>
+                <o:OLEObject Type="Embed" ProgID="Equation.3" ShapeID="_x0000_i1025" DrawAspect="Content" ObjectID="_1556192217" r:id="rId9"/>
               </w:object>
             </w:r>
           </w:p>
@@ -2199,7 +1894,7 @@
     </w:p>
     <w:p>
       <w:pPr>
-        <w:pStyle w:val="Heading1"/>
+        <w:pStyle w:val="Ttulo1"/>
         <w:ind w:left="-142"/>
         <w:rPr>
           <w:sz w:val="36"/>
@@ -2213,12 +1908,6 @@
       </w:r>
       <w:r>
         <w:rPr>
-          <w:sz w:val="36"/>
-        </w:rPr>
-        <w:t xml:space="preserve"> </w:t>
-      </w:r>
-      <w:r>
-        <w:rPr>
           <w:sz w:val="24"/>
         </w:rPr>
         <w:t>(</w:t>
@@ -2227,21 +1916,7 @@
         <w:rPr>
           <w:sz w:val="24"/>
         </w:rPr>
-        <w:t xml:space="preserve">a </w:t>
-      </w:r>
-      <w:proofErr w:type="spellStart"/>
-      <w:r>
-        <w:rPr>
-          <w:sz w:val="24"/>
-        </w:rPr>
-        <w:t>rellenar</w:t>
-      </w:r>
-      <w:proofErr w:type="spellEnd"/>
-      <w:r>
-        <w:rPr>
-          <w:sz w:val="24"/>
-        </w:rPr>
-        <w:t xml:space="preserve"> por el tribunal</w:t>
+        <w:t>a rellenar por el tribunal</w:t>
       </w:r>
       <w:r>
         <w:rPr>
@@ -2258,6 +1933,48 @@
       </w:pPr>
       <w:bookmarkStart w:id="0" w:name="_GoBack"/>
       <w:bookmarkEnd w:id="0"/>
+    </w:p>
+    <w:p>
+      <w:pPr>
+        <w:rPr>
+          <w:rFonts w:ascii="Arial" w:hAnsi="Arial" w:cs="Arial"/>
+        </w:rPr>
+      </w:pPr>
+    </w:p>
+    <w:p>
+      <w:pPr>
+        <w:rPr>
+          <w:rFonts w:ascii="Arial" w:hAnsi="Arial" w:cs="Arial"/>
+        </w:rPr>
+      </w:pPr>
+    </w:p>
+    <w:p>
+      <w:pPr>
+        <w:rPr>
+          <w:rFonts w:ascii="Arial" w:hAnsi="Arial" w:cs="Arial"/>
+        </w:rPr>
+      </w:pPr>
+    </w:p>
+    <w:p>
+      <w:pPr>
+        <w:rPr>
+          <w:rFonts w:ascii="Arial" w:hAnsi="Arial" w:cs="Arial"/>
+        </w:rPr>
+      </w:pPr>
+    </w:p>
+    <w:p>
+      <w:pPr>
+        <w:rPr>
+          <w:rFonts w:ascii="Arial" w:hAnsi="Arial" w:cs="Arial"/>
+        </w:rPr>
+      </w:pPr>
+    </w:p>
+    <w:p>
+      <w:pPr>
+        <w:rPr>
+          <w:rFonts w:ascii="Arial" w:hAnsi="Arial" w:cs="Arial"/>
+        </w:rPr>
+      </w:pPr>
     </w:p>
     <w:sectPr>
       <w:footerReference w:type="default" r:id="rId10"/>
@@ -2271,15 +1988,15 @@
 </file>
 
 <file path=word/endnotes.xml><?xml version="1.0" encoding="utf-8"?>
-<w:endnotes xmlns:wpc="http://schemas.microsoft.com/office/word/2010/wordprocessingCanvas" xmlns:cx="http://schemas.microsoft.com/office/drawing/2014/chartex" xmlns:cx1="http://schemas.microsoft.com/office/drawing/2015/9/8/chartex" xmlns:cx2="http://schemas.microsoft.com/office/drawing/2015/10/21/chartex" xmlns:cx3="http://schemas.microsoft.com/office/drawing/2016/5/9/chartex" xmlns:cx4="http://schemas.microsoft.com/office/drawing/2016/5/10/chartex" xmlns:cx5="http://schemas.microsoft.com/office/drawing/2016/5/11/chartex" xmlns:cx6="http://schemas.microsoft.com/office/drawing/2016/5/12/chartex" xmlns:cx7="http://schemas.microsoft.com/office/drawing/2016/5/13/chartex" xmlns:cx8="http://schemas.microsoft.com/office/drawing/2016/5/14/chartex" xmlns:mc="http://schemas.openxmlformats.org/markup-compatibility/2006" xmlns:o="urn:schemas-microsoft-com:office:office" xmlns:r="http://schemas.openxmlformats.org/officeDocument/2006/relationships" xmlns:m="http://schemas.openxmlformats.org/officeDocument/2006/math" xmlns:v="urn:schemas-microsoft-com:vml" xmlns:wp14="http://schemas.microsoft.com/office/word/2010/wordprocessingDrawing" xmlns:wp="http://schemas.openxmlformats.org/drawingml/2006/wordprocessingDrawing" xmlns:w10="urn:schemas-microsoft-com:office:word" xmlns:w="http://schemas.openxmlformats.org/wordprocessingml/2006/main" xmlns:w14="http://schemas.microsoft.com/office/word/2010/wordml" xmlns:w15="http://schemas.microsoft.com/office/word/2012/wordml" xmlns:w16se="http://schemas.microsoft.com/office/word/2015/wordml/symex" xmlns:wpg="http://schemas.microsoft.com/office/word/2010/wordprocessingGroup" xmlns:wpi="http://schemas.microsoft.com/office/word/2010/wordprocessingInk" xmlns:wne="http://schemas.microsoft.com/office/word/2006/wordml" xmlns:wps="http://schemas.microsoft.com/office/word/2010/wordprocessingShape" mc:Ignorable="w14 w15 w16se wp14">
-  <w:endnote w:type="separator" w:id="-1">
+<w:endnotes xmlns:ve="http://schemas.openxmlformats.org/markup-compatibility/2006" xmlns:o="urn:schemas-microsoft-com:office:office" xmlns:r="http://schemas.openxmlformats.org/officeDocument/2006/relationships" xmlns:m="http://schemas.openxmlformats.org/officeDocument/2006/math" xmlns:v="urn:schemas-microsoft-com:vml" xmlns:wp="http://schemas.openxmlformats.org/drawingml/2006/wordprocessingDrawing" xmlns:w10="urn:schemas-microsoft-com:office:word" xmlns:w="http://schemas.openxmlformats.org/wordprocessingml/2006/main" xmlns:wne="http://schemas.microsoft.com/office/word/2006/wordml">
+  <w:endnote w:type="separator" w:id="0">
     <w:p>
       <w:r>
         <w:separator/>
       </w:r>
     </w:p>
   </w:endnote>
-  <w:endnote w:type="continuationSeparator" w:id="0">
+  <w:endnote w:type="continuationSeparator" w:id="1">
     <w:p>
       <w:r>
         <w:continuationSeparator/>
@@ -2290,10 +2007,10 @@
 </file>
 
 <file path=word/footer1.xml><?xml version="1.0" encoding="utf-8"?>
-<w:ftr xmlns:wpc="http://schemas.microsoft.com/office/word/2010/wordprocessingCanvas" xmlns:cx="http://schemas.microsoft.com/office/drawing/2014/chartex" xmlns:cx1="http://schemas.microsoft.com/office/drawing/2015/9/8/chartex" xmlns:cx2="http://schemas.microsoft.com/office/drawing/2015/10/21/chartex" xmlns:cx3="http://schemas.microsoft.com/office/drawing/2016/5/9/chartex" xmlns:cx4="http://schemas.microsoft.com/office/drawing/2016/5/10/chartex" xmlns:cx5="http://schemas.microsoft.com/office/drawing/2016/5/11/chartex" xmlns:cx6="http://schemas.microsoft.com/office/drawing/2016/5/12/chartex" xmlns:cx7="http://schemas.microsoft.com/office/drawing/2016/5/13/chartex" xmlns:cx8="http://schemas.microsoft.com/office/drawing/2016/5/14/chartex" xmlns:mc="http://schemas.openxmlformats.org/markup-compatibility/2006" xmlns:o="urn:schemas-microsoft-com:office:office" xmlns:r="http://schemas.openxmlformats.org/officeDocument/2006/relationships" xmlns:m="http://schemas.openxmlformats.org/officeDocument/2006/math" xmlns:v="urn:schemas-microsoft-com:vml" xmlns:wp14="http://schemas.microsoft.com/office/word/2010/wordprocessingDrawing" xmlns:wp="http://schemas.openxmlformats.org/drawingml/2006/wordprocessingDrawing" xmlns:w10="urn:schemas-microsoft-com:office:word" xmlns:w="http://schemas.openxmlformats.org/wordprocessingml/2006/main" xmlns:w14="http://schemas.microsoft.com/office/word/2010/wordml" xmlns:w15="http://schemas.microsoft.com/office/word/2012/wordml" xmlns:w16se="http://schemas.microsoft.com/office/word/2015/wordml/symex" xmlns:wpg="http://schemas.microsoft.com/office/word/2010/wordprocessingGroup" xmlns:wpi="http://schemas.microsoft.com/office/word/2010/wordprocessingInk" xmlns:wne="http://schemas.microsoft.com/office/word/2006/wordml" xmlns:wps="http://schemas.microsoft.com/office/word/2010/wordprocessingShape" mc:Ignorable="w14 w15 w16se wp14">
+<w:ftr xmlns:ve="http://schemas.openxmlformats.org/markup-compatibility/2006" xmlns:o="urn:schemas-microsoft-com:office:office" xmlns:r="http://schemas.openxmlformats.org/officeDocument/2006/relationships" xmlns:m="http://schemas.openxmlformats.org/officeDocument/2006/math" xmlns:v="urn:schemas-microsoft-com:vml" xmlns:wp="http://schemas.openxmlformats.org/drawingml/2006/wordprocessingDrawing" xmlns:w10="urn:schemas-microsoft-com:office:word" xmlns:w="http://schemas.openxmlformats.org/wordprocessingml/2006/main" xmlns:wne="http://schemas.microsoft.com/office/word/2006/wordml">
   <w:p>
     <w:pPr>
-      <w:pStyle w:val="Footer"/>
+      <w:pStyle w:val="Piedepgina"/>
       <w:pBdr>
         <w:top w:val="single" w:sz="4" w:space="1" w:color="auto"/>
       </w:pBdr>
@@ -2310,30 +2027,7 @@
         <w:sz w:val="28"/>
         <w:lang w:val="es-ES"/>
       </w:rPr>
-      <w:t xml:space="preserve">Barcelona,   </w:t>
-    </w:r>
-    <w:r>
-      <w:rPr>
-        <w:rFonts w:ascii="Arial" w:hAnsi="Arial" w:cs="Arial"/>
-        <w:sz w:val="28"/>
-        <w:lang w:val="es-ES"/>
-      </w:rPr>
-      <w:t xml:space="preserve">  </w:t>
-    </w:r>
-    <w:r>
-      <w:rPr>
-        <w:rFonts w:ascii="Arial" w:hAnsi="Arial" w:cs="Arial"/>
-        <w:sz w:val="28"/>
-        <w:lang w:val="es-ES"/>
-      </w:rPr>
-      <w:t xml:space="preserve"> de</w:t>
-    </w:r>
-    <w:r>
-      <w:rPr>
-        <w:rFonts w:ascii="Arial" w:hAnsi="Arial" w:cs="Arial"/>
-        <w:sz w:val="28"/>
-      </w:rPr>
-      <w:t xml:space="preserve"> </w:t>
+      <w:t>Barcelona,    de</w:t>
     </w:r>
     <w:r>
       <w:rPr>
@@ -2363,15 +2057,15 @@
 </file>
 
 <file path=word/footnotes.xml><?xml version="1.0" encoding="utf-8"?>
-<w:footnotes xmlns:wpc="http://schemas.microsoft.com/office/word/2010/wordprocessingCanvas" xmlns:cx="http://schemas.microsoft.com/office/drawing/2014/chartex" xmlns:cx1="http://schemas.microsoft.com/office/drawing/2015/9/8/chartex" xmlns:cx2="http://schemas.microsoft.com/office/drawing/2015/10/21/chartex" xmlns:cx3="http://schemas.microsoft.com/office/drawing/2016/5/9/chartex" xmlns:cx4="http://schemas.microsoft.com/office/drawing/2016/5/10/chartex" xmlns:cx5="http://schemas.microsoft.com/office/drawing/2016/5/11/chartex" xmlns:cx6="http://schemas.microsoft.com/office/drawing/2016/5/12/chartex" xmlns:cx7="http://schemas.microsoft.com/office/drawing/2016/5/13/chartex" xmlns:cx8="http://schemas.microsoft.com/office/drawing/2016/5/14/chartex" xmlns:mc="http://schemas.openxmlformats.org/markup-compatibility/2006" xmlns:o="urn:schemas-microsoft-com:office:office" xmlns:r="http://schemas.openxmlformats.org/officeDocument/2006/relationships" xmlns:m="http://schemas.openxmlformats.org/officeDocument/2006/math" xmlns:v="urn:schemas-microsoft-com:vml" xmlns:wp14="http://schemas.microsoft.com/office/word/2010/wordprocessingDrawing" xmlns:wp="http://schemas.openxmlformats.org/drawingml/2006/wordprocessingDrawing" xmlns:w10="urn:schemas-microsoft-com:office:word" xmlns:w="http://schemas.openxmlformats.org/wordprocessingml/2006/main" xmlns:w14="http://schemas.microsoft.com/office/word/2010/wordml" xmlns:w15="http://schemas.microsoft.com/office/word/2012/wordml" xmlns:w16se="http://schemas.microsoft.com/office/word/2015/wordml/symex" xmlns:wpg="http://schemas.microsoft.com/office/word/2010/wordprocessingGroup" xmlns:wpi="http://schemas.microsoft.com/office/word/2010/wordprocessingInk" xmlns:wne="http://schemas.microsoft.com/office/word/2006/wordml" xmlns:wps="http://schemas.microsoft.com/office/word/2010/wordprocessingShape" mc:Ignorable="w14 w15 w16se wp14">
-  <w:footnote w:type="separator" w:id="-1">
+<w:footnotes xmlns:ve="http://schemas.openxmlformats.org/markup-compatibility/2006" xmlns:o="urn:schemas-microsoft-com:office:office" xmlns:r="http://schemas.openxmlformats.org/officeDocument/2006/relationships" xmlns:m="http://schemas.openxmlformats.org/officeDocument/2006/math" xmlns:v="urn:schemas-microsoft-com:vml" xmlns:wp="http://schemas.openxmlformats.org/drawingml/2006/wordprocessingDrawing" xmlns:w10="urn:schemas-microsoft-com:office:word" xmlns:w="http://schemas.openxmlformats.org/wordprocessingml/2006/main" xmlns:wne="http://schemas.microsoft.com/office/word/2006/wordml">
+  <w:footnote w:type="separator" w:id="0">
     <w:p>
       <w:r>
         <w:separator/>
       </w:r>
     </w:p>
   </w:footnote>
-  <w:footnote w:type="continuationSeparator" w:id="0">
+  <w:footnote w:type="continuationSeparator" w:id="1">
     <w:p>
       <w:r>
         <w:continuationSeparator/>
@@ -2382,8 +2076,8 @@
 </file>
 
 <file path=word/numbering.xml><?xml version="1.0" encoding="utf-8"?>
-<w:numbering xmlns:wpc="http://schemas.microsoft.com/office/word/2010/wordprocessingCanvas" xmlns:cx="http://schemas.microsoft.com/office/drawing/2014/chartex" xmlns:cx1="http://schemas.microsoft.com/office/drawing/2015/9/8/chartex" xmlns:cx2="http://schemas.microsoft.com/office/drawing/2015/10/21/chartex" xmlns:cx3="http://schemas.microsoft.com/office/drawing/2016/5/9/chartex" xmlns:cx4="http://schemas.microsoft.com/office/drawing/2016/5/10/chartex" xmlns:cx5="http://schemas.microsoft.com/office/drawing/2016/5/11/chartex" xmlns:cx6="http://schemas.microsoft.com/office/drawing/2016/5/12/chartex" xmlns:cx7="http://schemas.microsoft.com/office/drawing/2016/5/13/chartex" xmlns:cx8="http://schemas.microsoft.com/office/drawing/2016/5/14/chartex" xmlns:mc="http://schemas.openxmlformats.org/markup-compatibility/2006" xmlns:o="urn:schemas-microsoft-com:office:office" xmlns:r="http://schemas.openxmlformats.org/officeDocument/2006/relationships" xmlns:m="http://schemas.openxmlformats.org/officeDocument/2006/math" xmlns:v="urn:schemas-microsoft-com:vml" xmlns:wp14="http://schemas.microsoft.com/office/word/2010/wordprocessingDrawing" xmlns:wp="http://schemas.openxmlformats.org/drawingml/2006/wordprocessingDrawing" xmlns:w10="urn:schemas-microsoft-com:office:word" xmlns:w="http://schemas.openxmlformats.org/wordprocessingml/2006/main" xmlns:w14="http://schemas.microsoft.com/office/word/2010/wordml" xmlns:w15="http://schemas.microsoft.com/office/word/2012/wordml" xmlns:w16se="http://schemas.microsoft.com/office/word/2015/wordml/symex" xmlns:wpg="http://schemas.microsoft.com/office/word/2010/wordprocessingGroup" xmlns:wpi="http://schemas.microsoft.com/office/word/2010/wordprocessingInk" xmlns:wne="http://schemas.microsoft.com/office/word/2006/wordml" xmlns:wps="http://schemas.microsoft.com/office/word/2010/wordprocessingShape" mc:Ignorable="w14 w15 w16se wp14">
-  <w:abstractNum w:abstractNumId="0" w15:restartNumberingAfterBreak="0">
+<w:numbering xmlns:ve="http://schemas.openxmlformats.org/markup-compatibility/2006" xmlns:o="urn:schemas-microsoft-com:office:office" xmlns:r="http://schemas.openxmlformats.org/officeDocument/2006/relationships" xmlns:m="http://schemas.openxmlformats.org/officeDocument/2006/math" xmlns:v="urn:schemas-microsoft-com:vml" xmlns:wp="http://schemas.openxmlformats.org/drawingml/2006/wordprocessingDrawing" xmlns:w10="urn:schemas-microsoft-com:office:word" xmlns:w="http://schemas.openxmlformats.org/wordprocessingml/2006/main" xmlns:wne="http://schemas.microsoft.com/office/word/2006/wordml">
+  <w:abstractNum w:abstractNumId="0">
     <w:nsid w:val="2A2A3F54"/>
     <w:multiLevelType w:val="hybridMultilevel"/>
     <w:tmpl w:val="80803988"/>
@@ -2496,7 +2190,7 @@
       </w:rPr>
     </w:lvl>
   </w:abstractNum>
-  <w:abstractNum w:abstractNumId="1" w15:restartNumberingAfterBreak="0">
+  <w:abstractNum w:abstractNumId="1">
     <w:nsid w:val="2E1B7BEC"/>
     <w:multiLevelType w:val="hybridMultilevel"/>
     <w:tmpl w:val="A866BDFA"/>
@@ -2636,7 +2330,7 @@
       </w:rPr>
     </w:lvl>
   </w:abstractNum>
-  <w:abstractNum w:abstractNumId="2" w15:restartNumberingAfterBreak="0">
+  <w:abstractNum w:abstractNumId="2">
     <w:nsid w:val="3A33066C"/>
     <w:multiLevelType w:val="hybridMultilevel"/>
     <w:tmpl w:val="F56841D2"/>
@@ -2761,7 +2455,7 @@
 </file>
 
 <file path=word/styles.xml><?xml version="1.0" encoding="utf-8"?>
-<w:styles xmlns:mc="http://schemas.openxmlformats.org/markup-compatibility/2006" xmlns:r="http://schemas.openxmlformats.org/officeDocument/2006/relationships" xmlns:w="http://schemas.openxmlformats.org/wordprocessingml/2006/main" xmlns:w14="http://schemas.microsoft.com/office/word/2010/wordml" xmlns:w15="http://schemas.microsoft.com/office/word/2012/wordml" xmlns:w16se="http://schemas.microsoft.com/office/word/2015/wordml/symex" mc:Ignorable="w14 w15 w16se">
+<w:styles xmlns:r="http://schemas.openxmlformats.org/officeDocument/2006/relationships" xmlns:w="http://schemas.openxmlformats.org/wordprocessingml/2006/main">
   <w:docDefaults>
     <w:rPrDefault>
       <w:rPr>
@@ -2771,396 +2465,160 @@
     </w:rPrDefault>
     <w:pPrDefault/>
   </w:docDefaults>
-  <w:latentStyles w:defLockedState="0" w:defUIPriority="99" w:defSemiHidden="0" w:defUnhideWhenUsed="0" w:defQFormat="0" w:count="374">
-    <w:lsdException w:name="Normal" w:uiPriority="0" w:qFormat="1"/>
-    <w:lsdException w:name="heading 1" w:uiPriority="9" w:qFormat="1"/>
-    <w:lsdException w:name="heading 2" w:semiHidden="1" w:uiPriority="9" w:unhideWhenUsed="1" w:qFormat="1"/>
-    <w:lsdException w:name="heading 3" w:semiHidden="1" w:uiPriority="9" w:unhideWhenUsed="1" w:qFormat="1"/>
-    <w:lsdException w:name="heading 4" w:semiHidden="1" w:uiPriority="9" w:unhideWhenUsed="1" w:qFormat="1"/>
-    <w:lsdException w:name="heading 5" w:semiHidden="1" w:uiPriority="9" w:unhideWhenUsed="1" w:qFormat="1"/>
-    <w:lsdException w:name="heading 6" w:semiHidden="1" w:uiPriority="9" w:unhideWhenUsed="1" w:qFormat="1"/>
-    <w:lsdException w:name="heading 7" w:semiHidden="1" w:uiPriority="9" w:unhideWhenUsed="1" w:qFormat="1"/>
-    <w:lsdException w:name="heading 8" w:semiHidden="1" w:uiPriority="9" w:unhideWhenUsed="1" w:qFormat="1"/>
-    <w:lsdException w:name="heading 9" w:semiHidden="1" w:uiPriority="9" w:unhideWhenUsed="1" w:qFormat="1"/>
-    <w:lsdException w:name="index 1" w:semiHidden="1" w:unhideWhenUsed="1"/>
-    <w:lsdException w:name="index 2" w:semiHidden="1" w:unhideWhenUsed="1"/>
-    <w:lsdException w:name="index 3" w:semiHidden="1" w:unhideWhenUsed="1"/>
-    <w:lsdException w:name="index 4" w:semiHidden="1" w:unhideWhenUsed="1"/>
-    <w:lsdException w:name="index 5" w:semiHidden="1" w:unhideWhenUsed="1"/>
-    <w:lsdException w:name="index 6" w:semiHidden="1" w:unhideWhenUsed="1"/>
-    <w:lsdException w:name="index 7" w:semiHidden="1" w:unhideWhenUsed="1"/>
-    <w:lsdException w:name="index 8" w:semiHidden="1" w:unhideWhenUsed="1"/>
-    <w:lsdException w:name="index 9" w:semiHidden="1" w:unhideWhenUsed="1"/>
-    <w:lsdException w:name="toc 1" w:semiHidden="1" w:uiPriority="39" w:unhideWhenUsed="1"/>
-    <w:lsdException w:name="toc 2" w:semiHidden="1" w:uiPriority="39" w:unhideWhenUsed="1"/>
-    <w:lsdException w:name="toc 3" w:semiHidden="1" w:uiPriority="39" w:unhideWhenUsed="1"/>
-    <w:lsdException w:name="toc 4" w:semiHidden="1" w:uiPriority="39" w:unhideWhenUsed="1"/>
-    <w:lsdException w:name="toc 5" w:semiHidden="1" w:uiPriority="39" w:unhideWhenUsed="1"/>
-    <w:lsdException w:name="toc 6" w:semiHidden="1" w:uiPriority="39" w:unhideWhenUsed="1"/>
-    <w:lsdException w:name="toc 7" w:semiHidden="1" w:uiPriority="39" w:unhideWhenUsed="1"/>
-    <w:lsdException w:name="toc 8" w:semiHidden="1" w:uiPriority="39" w:unhideWhenUsed="1"/>
-    <w:lsdException w:name="toc 9" w:semiHidden="1" w:uiPriority="39" w:unhideWhenUsed="1"/>
-    <w:lsdException w:name="Normal Indent" w:semiHidden="1" w:unhideWhenUsed="1"/>
-    <w:lsdException w:name="footnote text" w:semiHidden="1" w:unhideWhenUsed="1"/>
-    <w:lsdException w:name="annotation text" w:semiHidden="1" w:unhideWhenUsed="1"/>
-    <w:lsdException w:name="header" w:semiHidden="1" w:unhideWhenUsed="1"/>
-    <w:lsdException w:name="footer" w:semiHidden="1" w:unhideWhenUsed="1"/>
-    <w:lsdException w:name="index heading" w:semiHidden="1" w:unhideWhenUsed="1"/>
-    <w:lsdException w:name="caption" w:semiHidden="1" w:uiPriority="35" w:unhideWhenUsed="1" w:qFormat="1"/>
-    <w:lsdException w:name="table of figures" w:semiHidden="1" w:unhideWhenUsed="1"/>
-    <w:lsdException w:name="envelope address" w:semiHidden="1" w:unhideWhenUsed="1"/>
-    <w:lsdException w:name="envelope return" w:semiHidden="1" w:unhideWhenUsed="1"/>
-    <w:lsdException w:name="footnote reference" w:semiHidden="1" w:unhideWhenUsed="1"/>
-    <w:lsdException w:name="annotation reference" w:semiHidden="1" w:unhideWhenUsed="1"/>
-    <w:lsdException w:name="line number" w:semiHidden="1" w:unhideWhenUsed="1"/>
-    <w:lsdException w:name="page number" w:semiHidden="1" w:unhideWhenUsed="1"/>
-    <w:lsdException w:name="endnote reference" w:semiHidden="1" w:unhideWhenUsed="1"/>
-    <w:lsdException w:name="endnote text" w:semiHidden="1" w:unhideWhenUsed="1"/>
-    <w:lsdException w:name="table of authorities" w:semiHidden="1" w:unhideWhenUsed="1"/>
-    <w:lsdException w:name="macro" w:semiHidden="1" w:unhideWhenUsed="1"/>
-    <w:lsdException w:name="toa heading" w:semiHidden="1" w:unhideWhenUsed="1"/>
-    <w:lsdException w:name="List" w:semiHidden="1" w:unhideWhenUsed="1"/>
-    <w:lsdException w:name="List Bullet" w:semiHidden="1" w:unhideWhenUsed="1"/>
-    <w:lsdException w:name="List Number" w:semiHidden="1" w:unhideWhenUsed="1"/>
-    <w:lsdException w:name="List 2" w:semiHidden="1" w:unhideWhenUsed="1"/>
-    <w:lsdException w:name="List 3" w:semiHidden="1" w:unhideWhenUsed="1"/>
-    <w:lsdException w:name="List 4" w:semiHidden="1" w:unhideWhenUsed="1"/>
-    <w:lsdException w:name="List 5" w:semiHidden="1" w:unhideWhenUsed="1"/>
-    <w:lsdException w:name="List Bullet 2" w:semiHidden="1" w:unhideWhenUsed="1"/>
-    <w:lsdException w:name="List Bullet 3" w:semiHidden="1" w:unhideWhenUsed="1"/>
-    <w:lsdException w:name="List Bullet 4" w:semiHidden="1" w:unhideWhenUsed="1"/>
-    <w:lsdException w:name="List Bullet 5" w:semiHidden="1" w:unhideWhenUsed="1"/>
-    <w:lsdException w:name="List Number 2" w:semiHidden="1" w:unhideWhenUsed="1"/>
-    <w:lsdException w:name="List Number 3" w:semiHidden="1" w:unhideWhenUsed="1"/>
-    <w:lsdException w:name="List Number 4" w:semiHidden="1" w:unhideWhenUsed="1"/>
-    <w:lsdException w:name="List Number 5" w:semiHidden="1" w:unhideWhenUsed="1"/>
-    <w:lsdException w:name="Title" w:uiPriority="10" w:qFormat="1"/>
-    <w:lsdException w:name="Closing" w:semiHidden="1" w:unhideWhenUsed="1"/>
-    <w:lsdException w:name="Signature" w:semiHidden="1" w:unhideWhenUsed="1"/>
-    <w:lsdException w:name="Default Paragraph Font" w:semiHidden="1" w:uiPriority="1" w:unhideWhenUsed="1"/>
-    <w:lsdException w:name="Body Text" w:semiHidden="1" w:unhideWhenUsed="1"/>
-    <w:lsdException w:name="Body Text Indent" w:semiHidden="1" w:unhideWhenUsed="1"/>
-    <w:lsdException w:name="List Continue" w:semiHidden="1" w:unhideWhenUsed="1"/>
-    <w:lsdException w:name="List Continue 2" w:semiHidden="1" w:unhideWhenUsed="1"/>
-    <w:lsdException w:name="List Continue 3" w:semiHidden="1" w:unhideWhenUsed="1"/>
-    <w:lsdException w:name="List Continue 4" w:semiHidden="1" w:unhideWhenUsed="1"/>
-    <w:lsdException w:name="List Continue 5" w:semiHidden="1" w:unhideWhenUsed="1"/>
-    <w:lsdException w:name="Message Header" w:semiHidden="1" w:unhideWhenUsed="1"/>
-    <w:lsdException w:name="Subtitle" w:uiPriority="11" w:qFormat="1"/>
-    <w:lsdException w:name="Salutation" w:semiHidden="1" w:unhideWhenUsed="1"/>
-    <w:lsdException w:name="Date" w:semiHidden="1" w:unhideWhenUsed="1"/>
-    <w:lsdException w:name="Body Text First Indent" w:semiHidden="1" w:unhideWhenUsed="1"/>
-    <w:lsdException w:name="Body Text First Indent 2" w:semiHidden="1" w:unhideWhenUsed="1"/>
-    <w:lsdException w:name="Note Heading" w:semiHidden="1" w:unhideWhenUsed="1"/>
-    <w:lsdException w:name="Body Text 2" w:semiHidden="1" w:unhideWhenUsed="1"/>
-    <w:lsdException w:name="Body Text 3" w:semiHidden="1" w:unhideWhenUsed="1"/>
-    <w:lsdException w:name="Body Text Indent 2" w:semiHidden="1" w:unhideWhenUsed="1"/>
-    <w:lsdException w:name="Body Text Indent 3" w:semiHidden="1" w:unhideWhenUsed="1"/>
-    <w:lsdException w:name="Block Text" w:semiHidden="1" w:unhideWhenUsed="1"/>
-    <w:lsdException w:name="Hyperlink" w:semiHidden="1" w:unhideWhenUsed="1"/>
-    <w:lsdException w:name="FollowedHyperlink" w:semiHidden="1" w:unhideWhenUsed="1"/>
-    <w:lsdException w:name="Strong" w:uiPriority="22" w:qFormat="1"/>
-    <w:lsdException w:name="Emphasis" w:uiPriority="20" w:qFormat="1"/>
-    <w:lsdException w:name="Document Map" w:semiHidden="1" w:unhideWhenUsed="1"/>
-    <w:lsdException w:name="Plain Text" w:semiHidden="1" w:unhideWhenUsed="1"/>
-    <w:lsdException w:name="E-mail Signature" w:semiHidden="1" w:unhideWhenUsed="1"/>
-    <w:lsdException w:name="HTML Top of Form" w:semiHidden="1" w:unhideWhenUsed="1"/>
-    <w:lsdException w:name="HTML Bottom of Form" w:semiHidden="1" w:unhideWhenUsed="1"/>
-    <w:lsdException w:name="Normal (Web)" w:semiHidden="1" w:unhideWhenUsed="1"/>
-    <w:lsdException w:name="HTML Acronym" w:semiHidden="1" w:unhideWhenUsed="1"/>
-    <w:lsdException w:name="HTML Address" w:semiHidden="1" w:unhideWhenUsed="1"/>
-    <w:lsdException w:name="HTML Cite" w:semiHidden="1" w:unhideWhenUsed="1"/>
-    <w:lsdException w:name="HTML Code" w:semiHidden="1" w:unhideWhenUsed="1"/>
-    <w:lsdException w:name="HTML Definition" w:semiHidden="1" w:unhideWhenUsed="1"/>
-    <w:lsdException w:name="HTML Keyboard" w:semiHidden="1" w:unhideWhenUsed="1"/>
-    <w:lsdException w:name="HTML Preformatted" w:semiHidden="1" w:unhideWhenUsed="1"/>
-    <w:lsdException w:name="HTML Sample" w:semiHidden="1" w:unhideWhenUsed="1"/>
-    <w:lsdException w:name="HTML Typewriter" w:semiHidden="1" w:unhideWhenUsed="1"/>
-    <w:lsdException w:name="HTML Variable" w:semiHidden="1" w:unhideWhenUsed="1"/>
-    <w:lsdException w:name="Normal Table" w:semiHidden="1" w:unhideWhenUsed="1"/>
-    <w:lsdException w:name="annotation subject" w:semiHidden="1" w:unhideWhenUsed="1"/>
-    <w:lsdException w:name="No List" w:semiHidden="1" w:unhideWhenUsed="1"/>
-    <w:lsdException w:name="Outline List 1" w:semiHidden="1" w:unhideWhenUsed="1"/>
-    <w:lsdException w:name="Outline List 2" w:semiHidden="1" w:unhideWhenUsed="1"/>
-    <w:lsdException w:name="Outline List 3" w:semiHidden="1" w:unhideWhenUsed="1"/>
-    <w:lsdException w:name="Table Simple 1" w:semiHidden="1" w:unhideWhenUsed="1"/>
-    <w:lsdException w:name="Table Simple 2" w:semiHidden="1" w:unhideWhenUsed="1"/>
-    <w:lsdException w:name="Table Simple 3" w:semiHidden="1" w:unhideWhenUsed="1"/>
-    <w:lsdException w:name="Table Classic 1" w:semiHidden="1" w:unhideWhenUsed="1"/>
-    <w:lsdException w:name="Table Classic 2" w:semiHidden="1" w:unhideWhenUsed="1"/>
-    <w:lsdException w:name="Table Classic 3" w:semiHidden="1" w:unhideWhenUsed="1"/>
-    <w:lsdException w:name="Table Classic 4" w:semiHidden="1" w:unhideWhenUsed="1"/>
-    <w:lsdException w:name="Table Colorful 1" w:semiHidden="1" w:unhideWhenUsed="1"/>
-    <w:lsdException w:name="Table Colorful 2" w:semiHidden="1" w:unhideWhenUsed="1"/>
-    <w:lsdException w:name="Table Colorful 3" w:semiHidden="1" w:unhideWhenUsed="1"/>
-    <w:lsdException w:name="Table Columns 1" w:semiHidden="1" w:unhideWhenUsed="1"/>
-    <w:lsdException w:name="Table Columns 2" w:semiHidden="1" w:unhideWhenUsed="1"/>
-    <w:lsdException w:name="Table Columns 3" w:semiHidden="1" w:unhideWhenUsed="1"/>
-    <w:lsdException w:name="Table Columns 4" w:semiHidden="1" w:unhideWhenUsed="1"/>
-    <w:lsdException w:name="Table Columns 5" w:semiHidden="1" w:unhideWhenUsed="1"/>
-    <w:lsdException w:name="Table Grid 1" w:semiHidden="1" w:unhideWhenUsed="1"/>
-    <w:lsdException w:name="Table Grid 2" w:semiHidden="1" w:unhideWhenUsed="1"/>
-    <w:lsdException w:name="Table Grid 3" w:semiHidden="1" w:unhideWhenUsed="1"/>
-    <w:lsdException w:name="Table Grid 4" w:semiHidden="1" w:unhideWhenUsed="1"/>
-    <w:lsdException w:name="Table Grid 5" w:semiHidden="1" w:unhideWhenUsed="1"/>
-    <w:lsdException w:name="Table Grid 6" w:semiHidden="1" w:unhideWhenUsed="1"/>
-    <w:lsdException w:name="Table Grid 7" w:semiHidden="1" w:unhideWhenUsed="1"/>
-    <w:lsdException w:name="Table Grid 8" w:semiHidden="1" w:unhideWhenUsed="1"/>
-    <w:lsdException w:name="Table List 1" w:semiHidden="1" w:unhideWhenUsed="1"/>
-    <w:lsdException w:name="Table List 2" w:semiHidden="1" w:unhideWhenUsed="1"/>
-    <w:lsdException w:name="Table List 3" w:semiHidden="1" w:unhideWhenUsed="1"/>
-    <w:lsdException w:name="Table List 4" w:semiHidden="1" w:unhideWhenUsed="1"/>
-    <w:lsdException w:name="Table List 5" w:semiHidden="1" w:unhideWhenUsed="1"/>
-    <w:lsdException w:name="Table List 6" w:semiHidden="1" w:unhideWhenUsed="1"/>
-    <w:lsdException w:name="Table List 7" w:semiHidden="1" w:unhideWhenUsed="1"/>
-    <w:lsdException w:name="Table List 8" w:semiHidden="1" w:unhideWhenUsed="1"/>
-    <w:lsdException w:name="Table 3D effects 1" w:semiHidden="1" w:unhideWhenUsed="1"/>
-    <w:lsdException w:name="Table 3D effects 2" w:semiHidden="1" w:unhideWhenUsed="1"/>
-    <w:lsdException w:name="Table 3D effects 3" w:semiHidden="1" w:unhideWhenUsed="1"/>
-    <w:lsdException w:name="Table Contemporary" w:semiHidden="1" w:unhideWhenUsed="1"/>
-    <w:lsdException w:name="Table Elegant" w:semiHidden="1" w:unhideWhenUsed="1"/>
-    <w:lsdException w:name="Table Professional" w:semiHidden="1" w:unhideWhenUsed="1"/>
-    <w:lsdException w:name="Table Subtle 1" w:semiHidden="1" w:unhideWhenUsed="1"/>
-    <w:lsdException w:name="Table Subtle 2" w:semiHidden="1" w:unhideWhenUsed="1"/>
-    <w:lsdException w:name="Table Web 1" w:semiHidden="1" w:unhideWhenUsed="1"/>
-    <w:lsdException w:name="Table Web 2" w:semiHidden="1" w:unhideWhenUsed="1"/>
-    <w:lsdException w:name="Table Web 3" w:semiHidden="1" w:unhideWhenUsed="1"/>
-    <w:lsdException w:name="Balloon Text" w:semiHidden="1" w:unhideWhenUsed="1"/>
-    <w:lsdException w:name="Table Grid" w:semiHidden="1" w:uiPriority="59" w:unhideWhenUsed="1"/>
-    <w:lsdException w:name="Table Theme" w:semiHidden="1" w:unhideWhenUsed="1"/>
-    <w:lsdException w:name="Placeholder Text" w:semiHidden="1"/>
-    <w:lsdException w:name="No Spacing" w:uiPriority="1" w:qFormat="1"/>
-    <w:lsdException w:name="Light Shading" w:uiPriority="60"/>
-    <w:lsdException w:name="Light List" w:uiPriority="61"/>
-    <w:lsdException w:name="Light Grid" w:uiPriority="62"/>
-    <w:lsdException w:name="Medium Shading 1" w:uiPriority="63"/>
-    <w:lsdException w:name="Medium Shading 2" w:uiPriority="64"/>
-    <w:lsdException w:name="Medium List 1" w:uiPriority="65"/>
-    <w:lsdException w:name="Medium List 2" w:uiPriority="66"/>
-    <w:lsdException w:name="Medium Grid 1" w:uiPriority="67"/>
-    <w:lsdException w:name="Medium Grid 2" w:uiPriority="68"/>
-    <w:lsdException w:name="Medium Grid 3" w:uiPriority="69"/>
-    <w:lsdException w:name="Dark List" w:uiPriority="70"/>
-    <w:lsdException w:name="Colorful Shading" w:uiPriority="71"/>
-    <w:lsdException w:name="Colorful List" w:uiPriority="72"/>
-    <w:lsdException w:name="Colorful Grid" w:uiPriority="73"/>
-    <w:lsdException w:name="Light Shading Accent 1" w:uiPriority="60"/>
-    <w:lsdException w:name="Light List Accent 1" w:uiPriority="61"/>
-    <w:lsdException w:name="Light Grid Accent 1" w:uiPriority="62"/>
-    <w:lsdException w:name="Medium Shading 1 Accent 1" w:uiPriority="63"/>
-    <w:lsdException w:name="Medium Shading 2 Accent 1" w:uiPriority="64"/>
-    <w:lsdException w:name="Medium List 1 Accent 1" w:uiPriority="65"/>
-    <w:lsdException w:name="Revision" w:semiHidden="1"/>
-    <w:lsdException w:name="List Paragraph" w:uiPriority="34" w:qFormat="1"/>
-    <w:lsdException w:name="Quote" w:uiPriority="29" w:qFormat="1"/>
-    <w:lsdException w:name="Intense Quote" w:uiPriority="30" w:qFormat="1"/>
-    <w:lsdException w:name="Medium List 2 Accent 1" w:uiPriority="66"/>
-    <w:lsdException w:name="Medium Grid 1 Accent 1" w:uiPriority="67"/>
-    <w:lsdException w:name="Medium Grid 2 Accent 1" w:uiPriority="68"/>
-    <w:lsdException w:name="Medium Grid 3 Accent 1" w:uiPriority="69"/>
-    <w:lsdException w:name="Dark List Accent 1" w:uiPriority="70"/>
-    <w:lsdException w:name="Colorful Shading Accent 1" w:uiPriority="71"/>
-    <w:lsdException w:name="Colorful List Accent 1" w:uiPriority="72"/>
-    <w:lsdException w:name="Colorful Grid Accent 1" w:uiPriority="73"/>
-    <w:lsdException w:name="Light Shading Accent 2" w:uiPriority="60"/>
-    <w:lsdException w:name="Light List Accent 2" w:uiPriority="61"/>
-    <w:lsdException w:name="Light Grid Accent 2" w:uiPriority="62"/>
-    <w:lsdException w:name="Medium Shading 1 Accent 2" w:uiPriority="63"/>
-    <w:lsdException w:name="Medium Shading 2 Accent 2" w:uiPriority="64"/>
-    <w:lsdException w:name="Medium List 1 Accent 2" w:uiPriority="65"/>
-    <w:lsdException w:name="Medium List 2 Accent 2" w:uiPriority="66"/>
-    <w:lsdException w:name="Medium Grid 1 Accent 2" w:uiPriority="67"/>
-    <w:lsdException w:name="Medium Grid 2 Accent 2" w:uiPriority="68"/>
-    <w:lsdException w:name="Medium Grid 3 Accent 2" w:uiPriority="69"/>
-    <w:lsdException w:name="Dark List Accent 2" w:uiPriority="70"/>
-    <w:lsdException w:name="Colorful Shading Accent 2" w:uiPriority="71"/>
-    <w:lsdException w:name="Colorful List Accent 2" w:uiPriority="72"/>
-    <w:lsdException w:name="Colorful Grid Accent 2" w:uiPriority="73"/>
-    <w:lsdException w:name="Light Shading Accent 3" w:uiPriority="60"/>
-    <w:lsdException w:name="Light List Accent 3" w:uiPriority="61"/>
-    <w:lsdException w:name="Light Grid Accent 3" w:uiPriority="62"/>
-    <w:lsdException w:name="Medium Shading 1 Accent 3" w:uiPriority="63"/>
-    <w:lsdException w:name="Medium Shading 2 Accent 3" w:uiPriority="64"/>
-    <w:lsdException w:name="Medium List 1 Accent 3" w:uiPriority="65"/>
-    <w:lsdException w:name="Medium List 2 Accent 3" w:uiPriority="66"/>
-    <w:lsdException w:name="Medium Grid 1 Accent 3" w:uiPriority="67"/>
-    <w:lsdException w:name="Medium Grid 2 Accent 3" w:uiPriority="68"/>
-    <w:lsdException w:name="Medium Grid 3 Accent 3" w:uiPriority="69"/>
-    <w:lsdException w:name="Dark List Accent 3" w:uiPriority="70"/>
-    <w:lsdException w:name="Colorful Shading Accent 3" w:uiPriority="71"/>
-    <w:lsdException w:name="Colorful List Accent 3" w:uiPriority="72"/>
-    <w:lsdException w:name="Colorful Grid Accent 3" w:uiPriority="73"/>
-    <w:lsdException w:name="Light Shading Accent 4" w:uiPriority="60"/>
-    <w:lsdException w:name="Light List Accent 4" w:uiPriority="61"/>
-    <w:lsdException w:name="Light Grid Accent 4" w:uiPriority="62"/>
-    <w:lsdException w:name="Medium Shading 1 Accent 4" w:uiPriority="63"/>
-    <w:lsdException w:name="Medium Shading 2 Accent 4" w:uiPriority="64"/>
-    <w:lsdException w:name="Medium List 1 Accent 4" w:uiPriority="65"/>
-    <w:lsdException w:name="Medium List 2 Accent 4" w:uiPriority="66"/>
-    <w:lsdException w:name="Medium Grid 1 Accent 4" w:uiPriority="67"/>
-    <w:lsdException w:name="Medium Grid 2 Accent 4" w:uiPriority="68"/>
-    <w:lsdException w:name="Medium Grid 3 Accent 4" w:uiPriority="69"/>
-    <w:lsdException w:name="Dark List Accent 4" w:uiPriority="70"/>
-    <w:lsdException w:name="Colorful Shading Accent 4" w:uiPriority="71"/>
-    <w:lsdException w:name="Colorful List Accent 4" w:uiPriority="72"/>
-    <w:lsdException w:name="Colorful Grid Accent 4" w:uiPriority="73"/>
-    <w:lsdException w:name="Light Shading Accent 5" w:uiPriority="60"/>
-    <w:lsdException w:name="Light List Accent 5" w:uiPriority="61"/>
-    <w:lsdException w:name="Light Grid Accent 5" w:uiPriority="62"/>
-    <w:lsdException w:name="Medium Shading 1 Accent 5" w:uiPriority="63"/>
-    <w:lsdException w:name="Medium Shading 2 Accent 5" w:uiPriority="64"/>
-    <w:lsdException w:name="Medium List 1 Accent 5" w:uiPriority="65"/>
-    <w:lsdException w:name="Medium List 2 Accent 5" w:uiPriority="66"/>
-    <w:lsdException w:name="Medium Grid 1 Accent 5" w:uiPriority="67"/>
-    <w:lsdException w:name="Medium Grid 2 Accent 5" w:uiPriority="68"/>
-    <w:lsdException w:name="Medium Grid 3 Accent 5" w:uiPriority="69"/>
-    <w:lsdException w:name="Dark List Accent 5" w:uiPriority="70"/>
-    <w:lsdException w:name="Colorful Shading Accent 5" w:uiPriority="71"/>
-    <w:lsdException w:name="Colorful List Accent 5" w:uiPriority="72"/>
-    <w:lsdException w:name="Colorful Grid Accent 5" w:uiPriority="73"/>
-    <w:lsdException w:name="Light Shading Accent 6" w:uiPriority="60"/>
-    <w:lsdException w:name="Light List Accent 6" w:uiPriority="61"/>
-    <w:lsdException w:name="Light Grid Accent 6" w:uiPriority="62"/>
-    <w:lsdException w:name="Medium Shading 1 Accent 6" w:uiPriority="63"/>
-    <w:lsdException w:name="Medium Shading 2 Accent 6" w:uiPriority="64"/>
-    <w:lsdException w:name="Medium List 1 Accent 6" w:uiPriority="65"/>
-    <w:lsdException w:name="Medium List 2 Accent 6" w:uiPriority="66"/>
-    <w:lsdException w:name="Medium Grid 1 Accent 6" w:uiPriority="67"/>
-    <w:lsdException w:name="Medium Grid 2 Accent 6" w:uiPriority="68"/>
-    <w:lsdException w:name="Medium Grid 3 Accent 6" w:uiPriority="69"/>
-    <w:lsdException w:name="Dark List Accent 6" w:uiPriority="70"/>
-    <w:lsdException w:name="Colorful Shading Accent 6" w:uiPriority="71"/>
-    <w:lsdException w:name="Colorful List Accent 6" w:uiPriority="72"/>
-    <w:lsdException w:name="Colorful Grid Accent 6" w:uiPriority="73"/>
-    <w:lsdException w:name="Subtle Emphasis" w:uiPriority="19" w:qFormat="1"/>
-    <w:lsdException w:name="Intense Emphasis" w:uiPriority="21" w:qFormat="1"/>
-    <w:lsdException w:name="Subtle Reference" w:uiPriority="31" w:qFormat="1"/>
-    <w:lsdException w:name="Intense Reference" w:uiPriority="32" w:qFormat="1"/>
-    <w:lsdException w:name="Book Title" w:uiPriority="33" w:qFormat="1"/>
-    <w:lsdException w:name="Bibliography" w:semiHidden="1" w:uiPriority="37" w:unhideWhenUsed="1"/>
-    <w:lsdException w:name="TOC Heading" w:semiHidden="1" w:uiPriority="39" w:unhideWhenUsed="1" w:qFormat="1"/>
-    <w:lsdException w:name="Plain Table 1" w:uiPriority="41"/>
-    <w:lsdException w:name="Plain Table 2" w:uiPriority="42"/>
-    <w:lsdException w:name="Plain Table 3" w:uiPriority="43"/>
-    <w:lsdException w:name="Plain Table 4" w:uiPriority="44"/>
-    <w:lsdException w:name="Plain Table 5" w:uiPriority="45"/>
-    <w:lsdException w:name="Grid Table Light" w:uiPriority="40"/>
-    <w:lsdException w:name="Grid Table 1 Light" w:uiPriority="46"/>
-    <w:lsdException w:name="Grid Table 2" w:uiPriority="47"/>
-    <w:lsdException w:name="Grid Table 3" w:uiPriority="48"/>
-    <w:lsdException w:name="Grid Table 4" w:uiPriority="49"/>
-    <w:lsdException w:name="Grid Table 5 Dark" w:uiPriority="50"/>
-    <w:lsdException w:name="Grid Table 6 Colorful" w:uiPriority="51"/>
-    <w:lsdException w:name="Grid Table 7 Colorful" w:uiPriority="52"/>
-    <w:lsdException w:name="Grid Table 1 Light Accent 1" w:uiPriority="46"/>
-    <w:lsdException w:name="Grid Table 2 Accent 1" w:uiPriority="47"/>
-    <w:lsdException w:name="Grid Table 3 Accent 1" w:uiPriority="48"/>
-    <w:lsdException w:name="Grid Table 4 Accent 1" w:uiPriority="49"/>
-    <w:lsdException w:name="Grid Table 5 Dark Accent 1" w:uiPriority="50"/>
-    <w:lsdException w:name="Grid Table 6 Colorful Accent 1" w:uiPriority="51"/>
-    <w:lsdException w:name="Grid Table 7 Colorful Accent 1" w:uiPriority="52"/>
-    <w:lsdException w:name="Grid Table 1 Light Accent 2" w:uiPriority="46"/>
-    <w:lsdException w:name="Grid Table 2 Accent 2" w:uiPriority="47"/>
-    <w:lsdException w:name="Grid Table 3 Accent 2" w:uiPriority="48"/>
-    <w:lsdException w:name="Grid Table 4 Accent 2" w:uiPriority="49"/>
-    <w:lsdException w:name="Grid Table 5 Dark Accent 2" w:uiPriority="50"/>
-    <w:lsdException w:name="Grid Table 6 Colorful Accent 2" w:uiPriority="51"/>
-    <w:lsdException w:name="Grid Table 7 Colorful Accent 2" w:uiPriority="52"/>
-    <w:lsdException w:name="Grid Table 1 Light Accent 3" w:uiPriority="46"/>
-    <w:lsdException w:name="Grid Table 2 Accent 3" w:uiPriority="47"/>
-    <w:lsdException w:name="Grid Table 3 Accent 3" w:uiPriority="48"/>
-    <w:lsdException w:name="Grid Table 4 Accent 3" w:uiPriority="49"/>
-    <w:lsdException w:name="Grid Table 5 Dark Accent 3" w:uiPriority="50"/>
-    <w:lsdException w:name="Grid Table 6 Colorful Accent 3" w:uiPriority="51"/>
-    <w:lsdException w:name="Grid Table 7 Colorful Accent 3" w:uiPriority="52"/>
-    <w:lsdException w:name="Grid Table 1 Light Accent 4" w:uiPriority="46"/>
-    <w:lsdException w:name="Grid Table 2 Accent 4" w:uiPriority="47"/>
-    <w:lsdException w:name="Grid Table 3 Accent 4" w:uiPriority="48"/>
-    <w:lsdException w:name="Grid Table 4 Accent 4" w:uiPriority="49"/>
-    <w:lsdException w:name="Grid Table 5 Dark Accent 4" w:uiPriority="50"/>
-    <w:lsdException w:name="Grid Table 6 Colorful Accent 4" w:uiPriority="51"/>
-    <w:lsdException w:name="Grid Table 7 Colorful Accent 4" w:uiPriority="52"/>
-    <w:lsdException w:name="Grid Table 1 Light Accent 5" w:uiPriority="46"/>
-    <w:lsdException w:name="Grid Table 2 Accent 5" w:uiPriority="47"/>
-    <w:lsdException w:name="Grid Table 3 Accent 5" w:uiPriority="48"/>
-    <w:lsdException w:name="Grid Table 4 Accent 5" w:uiPriority="49"/>
-    <w:lsdException w:name="Grid Table 5 Dark Accent 5" w:uiPriority="50"/>
-    <w:lsdException w:name="Grid Table 6 Colorful Accent 5" w:uiPriority="51"/>
-    <w:lsdException w:name="Grid Table 7 Colorful Accent 5" w:uiPriority="52"/>
-    <w:lsdException w:name="Grid Table 1 Light Accent 6" w:uiPriority="46"/>
-    <w:lsdException w:name="Grid Table 2 Accent 6" w:uiPriority="47"/>
-    <w:lsdException w:name="Grid Table 3 Accent 6" w:uiPriority="48"/>
-    <w:lsdException w:name="Grid Table 4 Accent 6" w:uiPriority="49"/>
-    <w:lsdException w:name="Grid Table 5 Dark Accent 6" w:uiPriority="50"/>
-    <w:lsdException w:name="Grid Table 6 Colorful Accent 6" w:uiPriority="51"/>
-    <w:lsdException w:name="Grid Table 7 Colorful Accent 6" w:uiPriority="52"/>
-    <w:lsdException w:name="List Table 1 Light" w:uiPriority="46"/>
-    <w:lsdException w:name="List Table 2" w:uiPriority="47"/>
-    <w:lsdException w:name="List Table 3" w:uiPriority="48"/>
-    <w:lsdException w:name="List Table 4" w:uiPriority="49"/>
-    <w:lsdException w:name="List Table 5 Dark" w:uiPriority="50"/>
-    <w:lsdException w:name="List Table 6 Colorful" w:uiPriority="51"/>
-    <w:lsdException w:name="List Table 7 Colorful" w:uiPriority="52"/>
-    <w:lsdException w:name="List Table 1 Light Accent 1" w:uiPriority="46"/>
-    <w:lsdException w:name="List Table 2 Accent 1" w:uiPriority="47"/>
-    <w:lsdException w:name="List Table 3 Accent 1" w:uiPriority="48"/>
-    <w:lsdException w:name="List Table 4 Accent 1" w:uiPriority="49"/>
-    <w:lsdException w:name="List Table 5 Dark Accent 1" w:uiPriority="50"/>
-    <w:lsdException w:name="List Table 6 Colorful Accent 1" w:uiPriority="51"/>
-    <w:lsdException w:name="List Table 7 Colorful Accent 1" w:uiPriority="52"/>
-    <w:lsdException w:name="List Table 1 Light Accent 2" w:uiPriority="46"/>
-    <w:lsdException w:name="List Table 2 Accent 2" w:uiPriority="47"/>
-    <w:lsdException w:name="List Table 3 Accent 2" w:uiPriority="48"/>
-    <w:lsdException w:name="List Table 4 Accent 2" w:uiPriority="49"/>
-    <w:lsdException w:name="List Table 5 Dark Accent 2" w:uiPriority="50"/>
-    <w:lsdException w:name="List Table 6 Colorful Accent 2" w:uiPriority="51"/>
-    <w:lsdException w:name="List Table 7 Colorful Accent 2" w:uiPriority="52"/>
-    <w:lsdException w:name="List Table 1 Light Accent 3" w:uiPriority="46"/>
-    <w:lsdException w:name="List Table 2 Accent 3" w:uiPriority="47"/>
-    <w:lsdException w:name="List Table 3 Accent 3" w:uiPriority="48"/>
-    <w:lsdException w:name="List Table 4 Accent 3" w:uiPriority="49"/>
-    <w:lsdException w:name="List Table 5 Dark Accent 3" w:uiPriority="50"/>
-    <w:lsdException w:name="List Table 6 Colorful Accent 3" w:uiPriority="51"/>
-    <w:lsdException w:name="List Table 7 Colorful Accent 3" w:uiPriority="52"/>
-    <w:lsdException w:name="List Table 1 Light Accent 4" w:uiPriority="46"/>
-    <w:lsdException w:name="List Table 2 Accent 4" w:uiPriority="47"/>
-    <w:lsdException w:name="List Table 3 Accent 4" w:uiPriority="48"/>
-    <w:lsdException w:name="List Table 4 Accent 4" w:uiPriority="49"/>
-    <w:lsdException w:name="List Table 5 Dark Accent 4" w:uiPriority="50"/>
-    <w:lsdException w:name="List Table 6 Colorful Accent 4" w:uiPriority="51"/>
-    <w:lsdException w:name="List Table 7 Colorful Accent 4" w:uiPriority="52"/>
-    <w:lsdException w:name="List Table 1 Light Accent 5" w:uiPriority="46"/>
-    <w:lsdException w:name="List Table 2 Accent 5" w:uiPriority="47"/>
-    <w:lsdException w:name="List Table 3 Accent 5" w:uiPriority="48"/>
-    <w:lsdException w:name="List Table 4 Accent 5" w:uiPriority="49"/>
-    <w:lsdException w:name="List Table 5 Dark Accent 5" w:uiPriority="50"/>
-    <w:lsdException w:name="List Table 6 Colorful Accent 5" w:uiPriority="51"/>
-    <w:lsdException w:name="List Table 7 Colorful Accent 5" w:uiPriority="52"/>
-    <w:lsdException w:name="List Table 1 Light Accent 6" w:uiPriority="46"/>
-    <w:lsdException w:name="List Table 2 Accent 6" w:uiPriority="47"/>
-    <w:lsdException w:name="List Table 3 Accent 6" w:uiPriority="48"/>
-    <w:lsdException w:name="List Table 4 Accent 6" w:uiPriority="49"/>
-    <w:lsdException w:name="List Table 5 Dark Accent 6" w:uiPriority="50"/>
-    <w:lsdException w:name="List Table 6 Colorful Accent 6" w:uiPriority="51"/>
-    <w:lsdException w:name="List Table 7 Colorful Accent 6" w:uiPriority="52"/>
-    <w:lsdException w:name="Mention" w:semiHidden="1" w:unhideWhenUsed="1"/>
-    <w:lsdException w:name="Smart Hyperlink" w:semiHidden="1" w:unhideWhenUsed="1"/>
-    <w:lsdException w:name="Hashtag" w:semiHidden="1" w:unhideWhenUsed="1"/>
+  <w:latentStyles w:defLockedState="0" w:defUIPriority="99" w:defSemiHidden="1" w:defUnhideWhenUsed="1" w:defQFormat="0" w:count="267">
+    <w:lsdException w:name="Normal" w:semiHidden="0" w:uiPriority="0" w:unhideWhenUsed="0" w:qFormat="1"/>
+    <w:lsdException w:name="heading 1" w:semiHidden="0" w:uiPriority="9" w:unhideWhenUsed="0" w:qFormat="1"/>
+    <w:lsdException w:name="heading 2" w:uiPriority="9" w:qFormat="1"/>
+    <w:lsdException w:name="heading 3" w:uiPriority="9" w:qFormat="1"/>
+    <w:lsdException w:name="heading 4" w:uiPriority="9" w:qFormat="1"/>
+    <w:lsdException w:name="heading 5" w:uiPriority="9" w:qFormat="1"/>
+    <w:lsdException w:name="heading 6" w:uiPriority="9" w:qFormat="1"/>
+    <w:lsdException w:name="heading 7" w:uiPriority="9" w:qFormat="1"/>
+    <w:lsdException w:name="heading 8" w:uiPriority="9" w:qFormat="1"/>
+    <w:lsdException w:name="heading 9" w:uiPriority="9" w:qFormat="1"/>
+    <w:lsdException w:name="toc 1" w:uiPriority="39"/>
+    <w:lsdException w:name="toc 2" w:uiPriority="39"/>
+    <w:lsdException w:name="toc 3" w:uiPriority="39"/>
+    <w:lsdException w:name="toc 4" w:uiPriority="39"/>
+    <w:lsdException w:name="toc 5" w:uiPriority="39"/>
+    <w:lsdException w:name="toc 6" w:uiPriority="39"/>
+    <w:lsdException w:name="toc 7" w:uiPriority="39"/>
+    <w:lsdException w:name="toc 8" w:uiPriority="39"/>
+    <w:lsdException w:name="toc 9" w:uiPriority="39"/>
+    <w:lsdException w:name="caption" w:uiPriority="35" w:qFormat="1"/>
+    <w:lsdException w:name="Title" w:semiHidden="0" w:uiPriority="10" w:unhideWhenUsed="0" w:qFormat="1"/>
+    <w:lsdException w:name="Default Paragraph Font" w:uiPriority="1"/>
+    <w:lsdException w:name="Subtitle" w:semiHidden="0" w:uiPriority="11" w:unhideWhenUsed="0" w:qFormat="1"/>
+    <w:lsdException w:name="Strong" w:semiHidden="0" w:uiPriority="22" w:unhideWhenUsed="0" w:qFormat="1"/>
+    <w:lsdException w:name="Emphasis" w:semiHidden="0" w:uiPriority="20" w:unhideWhenUsed="0" w:qFormat="1"/>
+    <w:lsdException w:name="Table Grid" w:uiPriority="59"/>
+    <w:lsdException w:name="Placeholder Text" w:unhideWhenUsed="0"/>
+    <w:lsdException w:name="No Spacing" w:semiHidden="0" w:uiPriority="1" w:unhideWhenUsed="0" w:qFormat="1"/>
+    <w:lsdException w:name="Light Shading" w:semiHidden="0" w:uiPriority="60" w:unhideWhenUsed="0"/>
+    <w:lsdException w:name="Light List" w:semiHidden="0" w:uiPriority="61" w:unhideWhenUsed="0"/>
+    <w:lsdException w:name="Light Grid" w:semiHidden="0" w:uiPriority="62" w:unhideWhenUsed="0"/>
+    <w:lsdException w:name="Medium Shading 1" w:semiHidden="0" w:uiPriority="63" w:unhideWhenUsed="0"/>
+    <w:lsdException w:name="Medium Shading 2" w:semiHidden="0" w:uiPriority="64" w:unhideWhenUsed="0"/>
+    <w:lsdException w:name="Medium List 1" w:semiHidden="0" w:uiPriority="65" w:unhideWhenUsed="0"/>
+    <w:lsdException w:name="Medium List 2" w:semiHidden="0" w:uiPriority="66" w:unhideWhenUsed="0"/>
+    <w:lsdException w:name="Medium Grid 1" w:semiHidden="0" w:uiPriority="67" w:unhideWhenUsed="0"/>
+    <w:lsdException w:name="Medium Grid 2" w:semiHidden="0" w:uiPriority="68" w:unhideWhenUsed="0"/>
+    <w:lsdException w:name="Medium Grid 3" w:semiHidden="0" w:uiPriority="69" w:unhideWhenUsed="0"/>
+    <w:lsdException w:name="Dark List" w:semiHidden="0" w:uiPriority="70" w:unhideWhenUsed="0"/>
+    <w:lsdException w:name="Colorful Shading" w:semiHidden="0" w:uiPriority="71" w:unhideWhenUsed="0"/>
+    <w:lsdException w:name="Colorful List" w:semiHidden="0" w:uiPriority="72" w:unhideWhenUsed="0"/>
+    <w:lsdException w:name="Colorful Grid" w:semiHidden="0" w:uiPriority="73" w:unhideWhenUsed="0"/>
+    <w:lsdException w:name="Light Shading Accent 1" w:semiHidden="0" w:uiPriority="60" w:unhideWhenUsed="0"/>
+    <w:lsdException w:name="Light List Accent 1" w:semiHidden="0" w:uiPriority="61" w:unhideWhenUsed="0"/>
+    <w:lsdException w:name="Light Grid Accent 1" w:semiHidden="0" w:uiPriority="62" w:unhideWhenUsed="0"/>
+    <w:lsdException w:name="Medium Shading 1 Accent 1" w:semiHidden="0" w:uiPriority="63" w:unhideWhenUsed="0"/>
+    <w:lsdException w:name="Medium Shading 2 Accent 1" w:semiHidden="0" w:uiPriority="64" w:unhideWhenUsed="0"/>
+    <w:lsdException w:name="Medium List 1 Accent 1" w:semiHidden="0" w:uiPriority="65" w:unhideWhenUsed="0"/>
+    <w:lsdException w:name="Revision" w:unhideWhenUsed="0"/>
+    <w:lsdException w:name="List Paragraph" w:semiHidden="0" w:uiPriority="34" w:unhideWhenUsed="0" w:qFormat="1"/>
+    <w:lsdException w:name="Quote" w:semiHidden="0" w:uiPriority="29" w:unhideWhenUsed="0" w:qFormat="1"/>
+    <w:lsdException w:name="Intense Quote" w:semiHidden="0" w:uiPriority="30" w:unhideWhenUsed="0" w:qFormat="1"/>
+    <w:lsdException w:name="Medium List 2 Accent 1" w:semiHidden="0" w:uiPriority="66" w:unhideWhenUsed="0"/>
+    <w:lsdException w:name="Medium Grid 1 Accent 1" w:semiHidden="0" w:uiPriority="67" w:unhideWhenUsed="0"/>
+    <w:lsdException w:name="Medium Grid 2 Accent 1" w:semiHidden="0" w:uiPriority="68" w:unhideWhenUsed="0"/>
+    <w:lsdException w:name="Medium Grid 3 Accent 1" w:semiHidden="0" w:uiPriority="69" w:unhideWhenUsed="0"/>
+    <w:lsdException w:name="Dark List Accent 1" w:semiHidden="0" w:uiPriority="70" w:unhideWhenUsed="0"/>
+    <w:lsdException w:name="Colorful Shading Accent 1" w:semiHidden="0" w:uiPriority="71" w:unhideWhenUsed="0"/>
+    <w:lsdException w:name="Colorful List Accent 1" w:semiHidden="0" w:uiPriority="72" w:unhideWhenUsed="0"/>
+    <w:lsdException w:name="Colorful Grid Accent 1" w:semiHidden="0" w:uiPriority="73" w:unhideWhenUsed="0"/>
+    <w:lsdException w:name="Light Shading Accent 2" w:semiHidden="0" w:uiPriority="60" w:unhideWhenUsed="0"/>
+    <w:lsdException w:name="Light List Accent 2" w:semiHidden="0" w:uiPriority="61" w:unhideWhenUsed="0"/>
+    <w:lsdException w:name="Light Grid Accent 2" w:semiHidden="0" w:uiPriority="62" w:unhideWhenUsed="0"/>
+    <w:lsdException w:name="Medium Shading 1 Accent 2" w:semiHidden="0" w:uiPriority="63" w:unhideWhenUsed="0"/>
+    <w:lsdException w:name="Medium Shading 2 Accent 2" w:semiHidden="0" w:uiPriority="64" w:unhideWhenUsed="0"/>
+    <w:lsdException w:name="Medium List 1 Accent 2" w:semiHidden="0" w:uiPriority="65" w:unhideWhenUsed="0"/>
+    <w:lsdException w:name="Medium List 2 Accent 2" w:semiHidden="0" w:uiPriority="66" w:unhideWhenUsed="0"/>
+    <w:lsdException w:name="Medium Grid 1 Accent 2" w:semiHidden="0" w:uiPriority="67" w:unhideWhenUsed="0"/>
+    <w:lsdException w:name="Medium Grid 2 Accent 2" w:semiHidden="0" w:uiPriority="68" w:unhideWhenUsed="0"/>
+    <w:lsdException w:name="Medium Grid 3 Accent 2" w:semiHidden="0" w:uiPriority="69" w:unhideWhenUsed="0"/>
+    <w:lsdException w:name="Dark List Accent 2" w:semiHidden="0" w:uiPriority="70" w:unhideWhenUsed="0"/>
+    <w:lsdException w:name="Colorful Shading Accent 2" w:semiHidden="0" w:uiPriority="71" w:unhideWhenUsed="0"/>
+    <w:lsdException w:name="Colorful List Accent 2" w:semiHidden="0" w:uiPriority="72" w:unhideWhenUsed="0"/>
+    <w:lsdException w:name="Colorful Grid Accent 2" w:semiHidden="0" w:uiPriority="73" w:unhideWhenUsed="0"/>
+    <w:lsdException w:name="Light Shading Accent 3" w:semiHidden="0" w:uiPriority="60" w:unhideWhenUsed="0"/>
+    <w:lsdException w:name="Light List Accent 3" w:semiHidden="0" w:uiPriority="61" w:unhideWhenUsed="0"/>
+    <w:lsdException w:name="Light Grid Accent 3" w:semiHidden="0" w:uiPriority="62" w:unhideWhenUsed="0"/>
+    <w:lsdException w:name="Medium Shading 1 Accent 3" w:semiHidden="0" w:uiPriority="63" w:unhideWhenUsed="0"/>
+    <w:lsdException w:name="Medium Shading 2 Accent 3" w:semiHidden="0" w:uiPriority="64" w:unhideWhenUsed="0"/>
+    <w:lsdException w:name="Medium List 1 Accent 3" w:semiHidden="0" w:uiPriority="65" w:unhideWhenUsed="0"/>
+    <w:lsdException w:name="Medium List 2 Accent 3" w:semiHidden="0" w:uiPriority="66" w:unhideWhenUsed="0"/>
+    <w:lsdException w:name="Medium Grid 1 Accent 3" w:semiHidden="0" w:uiPriority="67" w:unhideWhenUsed="0"/>
+    <w:lsdException w:name="Medium Grid 2 Accent 3" w:semiHidden="0" w:uiPriority="68" w:unhideWhenUsed="0"/>
+    <w:lsdException w:name="Medium Grid 3 Accent 3" w:semiHidden="0" w:uiPriority="69" w:unhideWhenUsed="0"/>
+    <w:lsdException w:name="Dark List Accent 3" w:semiHidden="0" w:uiPriority="70" w:unhideWhenUsed="0"/>
+    <w:lsdException w:name="Colorful Shading Accent 3" w:semiHidden="0" w:uiPriority="71" w:unhideWhenUsed="0"/>
+    <w:lsdException w:name="Colorful List Accent 3" w:semiHidden="0" w:uiPriority="72" w:unhideWhenUsed="0"/>
+    <w:lsdException w:name="Colorful Grid Accent 3" w:semiHidden="0" w:uiPriority="73" w:unhideWhenUsed="0"/>
+    <w:lsdException w:name="Light Shading Accent 4" w:semiHidden="0" w:uiPriority="60" w:unhideWhenUsed="0"/>
+    <w:lsdException w:name="Light List Accent 4" w:semiHidden="0" w:uiPriority="61" w:unhideWhenUsed="0"/>
+    <w:lsdException w:name="Light Grid Accent 4" w:semiHidden="0" w:uiPriority="62" w:unhideWhenUsed="0"/>
+    <w:lsdException w:name="Medium Shading 1 Accent 4" w:semiHidden="0" w:uiPriority="63" w:unhideWhenUsed="0"/>
+    <w:lsdException w:name="Medium Shading 2 Accent 4" w:semiHidden="0" w:uiPriority="64" w:unhideWhenUsed="0"/>
+    <w:lsdException w:name="Medium List 1 Accent 4" w:semiHidden="0" w:uiPriority="65" w:unhideWhenUsed="0"/>
+    <w:lsdException w:name="Medium List 2 Accent 4" w:semiHidden="0" w:uiPriority="66" w:unhideWhenUsed="0"/>
+    <w:lsdException w:name="Medium Grid 1 Accent 4" w:semiHidden="0" w:uiPriority="67" w:unhideWhenUsed="0"/>
+    <w:lsdException w:name="Medium Grid 2 Accent 4" w:semiHidden="0" w:uiPriority="68" w:unhideWhenUsed="0"/>
+    <w:lsdException w:name="Medium Grid 3 Accent 4" w:semiHidden="0" w:uiPriority="69" w:unhideWhenUsed="0"/>
+    <w:lsdException w:name="Dark List Accent 4" w:semiHidden="0" w:uiPriority="70" w:unhideWhenUsed="0"/>
+    <w:lsdException w:name="Colorful Shading Accent 4" w:semiHidden="0" w:uiPriority="71" w:unhideWhenUsed="0"/>
+    <w:lsdException w:name="Colorful List Accent 4" w:semiHidden="0" w:uiPriority="72" w:unhideWhenUsed="0"/>
+    <w:lsdException w:name="Colorful Grid Accent 4" w:semiHidden="0" w:uiPriority="73" w:unhideWhenUsed="0"/>
+    <w:lsdException w:name="Light Shading Accent 5" w:semiHidden="0" w:uiPriority="60" w:unhideWhenUsed="0"/>
+    <w:lsdException w:name="Light List Accent 5" w:semiHidden="0" w:uiPriority="61" w:unhideWhenUsed="0"/>
+    <w:lsdException w:name="Light Grid Accent 5" w:semiHidden="0" w:uiPriority="62" w:unhideWhenUsed="0"/>
+    <w:lsdException w:name="Medium Shading 1 Accent 5" w:semiHidden="0" w:uiPriority="63" w:unhideWhenUsed="0"/>
+    <w:lsdException w:name="Medium Shading 2 Accent 5" w:semiHidden="0" w:uiPriority="64" w:unhideWhenUsed="0"/>
+    <w:lsdException w:name="Medium List 1 Accent 5" w:semiHidden="0" w:uiPriority="65" w:unhideWhenUsed="0"/>
+    <w:lsdException w:name="Medium List 2 Accent 5" w:semiHidden="0" w:uiPriority="66" w:unhideWhenUsed="0"/>
+    <w:lsdException w:name="Medium Grid 1 Accent 5" w:semiHidden="0" w:uiPriority="67" w:unhideWhenUsed="0"/>
+    <w:lsdException w:name="Medium Grid 2 Accent 5" w:semiHidden="0" w:uiPriority="68" w:unhideWhenUsed="0"/>
+    <w:lsdException w:name="Medium Grid 3 Accent 5" w:semiHidden="0" w:uiPriority="69" w:unhideWhenUsed="0"/>
+    <w:lsdException w:name="Dark List Accent 5" w:semiHidden="0" w:uiPriority="70" w:unhideWhenUsed="0"/>
+    <w:lsdException w:name="Colorful Shading Accent 5" w:semiHidden="0" w:uiPriority="71" w:unhideWhenUsed="0"/>
+    <w:lsdException w:name="Colorful List Accent 5" w:semiHidden="0" w:uiPriority="72" w:unhideWhenUsed="0"/>
+    <w:lsdException w:name="Colorful Grid Accent 5" w:semiHidden="0" w:uiPriority="73" w:unhideWhenUsed="0"/>
+    <w:lsdException w:name="Light Shading Accent 6" w:semiHidden="0" w:uiPriority="60" w:unhideWhenUsed="0"/>
+    <w:lsdException w:name="Light List Accent 6" w:semiHidden="0" w:uiPriority="61" w:unhideWhenUsed="0"/>
+    <w:lsdException w:name="Light Grid Accent 6" w:semiHidden="0" w:uiPriority="62" w:unhideWhenUsed="0"/>
+    <w:lsdException w:name="Medium Shading 1 Accent 6" w:semiHidden="0" w:uiPriority="63" w:unhideWhenUsed="0"/>
+    <w:lsdException w:name="Medium Shading 2 Accent 6" w:semiHidden="0" w:uiPriority="64" w:unhideWhenUsed="0"/>
+    <w:lsdException w:name="Medium List 1 Accent 6" w:semiHidden="0" w:uiPriority="65" w:unhideWhenUsed="0"/>
+    <w:lsdException w:name="Medium List 2 Accent 6" w:semiHidden="0" w:uiPriority="66" w:unhideWhenUsed="0"/>
+    <w:lsdException w:name="Medium Grid 1 Accent 6" w:semiHidden="0" w:uiPriority="67" w:unhideWhenUsed="0"/>
+    <w:lsdException w:name="Medium Grid 2 Accent 6" w:semiHidden="0" w:uiPriority="68" w:unhideWhenUsed="0"/>
+    <w:lsdException w:name="Medium Grid 3 Accent 6" w:semiHidden="0" w:uiPriority="69" w:unhideWhenUsed="0"/>
+    <w:lsdException w:name="Dark List Accent 6" w:semiHidden="0" w:uiPriority="70" w:unhideWhenUsed="0"/>
+    <w:lsdException w:name="Colorful Shading Accent 6" w:semiHidden="0" w:uiPriority="71" w:unhideWhenUsed="0"/>
+    <w:lsdException w:name="Colorful List Accent 6" w:semiHidden="0" w:uiPriority="72" w:unhideWhenUsed="0"/>
+    <w:lsdException w:name="Colorful Grid Accent 6" w:semiHidden="0" w:uiPriority="73" w:unhideWhenUsed="0"/>
+    <w:lsdException w:name="Subtle Emphasis" w:semiHidden="0" w:uiPriority="19" w:unhideWhenUsed="0" w:qFormat="1"/>
+    <w:lsdException w:name="Intense Emphasis" w:semiHidden="0" w:uiPriority="21" w:unhideWhenUsed="0" w:qFormat="1"/>
+    <w:lsdException w:name="Subtle Reference" w:semiHidden="0" w:uiPriority="31" w:unhideWhenUsed="0" w:qFormat="1"/>
+    <w:lsdException w:name="Intense Reference" w:semiHidden="0" w:uiPriority="32" w:unhideWhenUsed="0" w:qFormat="1"/>
+    <w:lsdException w:name="Book Title" w:semiHidden="0" w:uiPriority="33" w:unhideWhenUsed="0" w:qFormat="1"/>
+    <w:lsdException w:name="Bibliography" w:uiPriority="37"/>
+    <w:lsdException w:name="TOC Heading" w:uiPriority="39" w:qFormat="1"/>
   </w:latentStyles>
   <w:style w:type="paragraph" w:default="1" w:styleId="Normal">
     <w:name w:val="Normal"/>
     <w:qFormat/>
+    <w:rsid w:val="00C205E2"/>
     <w:rPr>
       <w:sz w:val="24"/>
       <w:szCs w:val="24"/>
       <w:lang w:val="ca-ES"/>
     </w:rPr>
   </w:style>
-  <w:style w:type="paragraph" w:styleId="Heading1">
+  <w:style w:type="paragraph" w:styleId="Ttulo1">
     <w:name w:val="heading 1"/>
     <w:basedOn w:val="Normal"/>
     <w:next w:val="Normal"/>
-    <w:link w:val="Heading1Char"/>
+    <w:link w:val="Ttulo1Car"/>
     <w:uiPriority w:val="9"/>
     <w:qFormat/>
     <w:rsid w:val="00A46BE3"/>
@@ -3179,11 +2637,11 @@
       <w:szCs w:val="28"/>
     </w:rPr>
   </w:style>
-  <w:style w:type="paragraph" w:styleId="Heading2">
+  <w:style w:type="paragraph" w:styleId="Ttulo2">
     <w:name w:val="heading 2"/>
     <w:basedOn w:val="Normal"/>
     <w:next w:val="Normal"/>
-    <w:link w:val="Heading2Char"/>
+    <w:link w:val="Ttulo2Car"/>
     <w:uiPriority w:val="9"/>
     <w:unhideWhenUsed/>
     <w:qFormat/>
@@ -3203,17 +2661,18 @@
       <w:szCs w:val="26"/>
     </w:rPr>
   </w:style>
-  <w:style w:type="character" w:default="1" w:styleId="DefaultParagraphFont">
+  <w:style w:type="character" w:default="1" w:styleId="Fuentedeprrafopredeter">
     <w:name w:val="Default Paragraph Font"/>
     <w:uiPriority w:val="1"/>
     <w:semiHidden/>
     <w:unhideWhenUsed/>
   </w:style>
-  <w:style w:type="table" w:default="1" w:styleId="TableNormal">
+  <w:style w:type="table" w:default="1" w:styleId="Tablanormal">
     <w:name w:val="Normal Table"/>
     <w:uiPriority w:val="99"/>
     <w:semiHidden/>
     <w:unhideWhenUsed/>
+    <w:qFormat/>
     <w:tblPr>
       <w:tblInd w:w="0" w:type="dxa"/>
       <w:tblCellMar>
@@ -3224,16 +2683,17 @@
       </w:tblCellMar>
     </w:tblPr>
   </w:style>
-  <w:style w:type="numbering" w:default="1" w:styleId="NoList">
+  <w:style w:type="numbering" w:default="1" w:styleId="Sinlista">
     <w:name w:val="No List"/>
     <w:uiPriority w:val="99"/>
     <w:semiHidden/>
     <w:unhideWhenUsed/>
   </w:style>
-  <w:style w:type="paragraph" w:styleId="Header">
+  <w:style w:type="paragraph" w:styleId="Encabezado">
     <w:name w:val="header"/>
     <w:basedOn w:val="Normal"/>
     <w:semiHidden/>
+    <w:rsid w:val="00C205E2"/>
     <w:pPr>
       <w:tabs>
         <w:tab w:val="center" w:pos="4252"/>
@@ -3241,10 +2701,11 @@
       </w:tabs>
     </w:pPr>
   </w:style>
-  <w:style w:type="paragraph" w:styleId="Footer">
+  <w:style w:type="paragraph" w:styleId="Piedepgina">
     <w:name w:val="footer"/>
     <w:basedOn w:val="Normal"/>
     <w:semiHidden/>
+    <w:rsid w:val="00C205E2"/>
     <w:pPr>
       <w:tabs>
         <w:tab w:val="center" w:pos="4252"/>
@@ -3252,11 +2713,11 @@
       </w:tabs>
     </w:pPr>
   </w:style>
-  <w:style w:type="paragraph" w:styleId="Title">
+  <w:style w:type="paragraph" w:styleId="Ttulo">
     <w:name w:val="Title"/>
     <w:basedOn w:val="Normal"/>
     <w:next w:val="Normal"/>
-    <w:link w:val="TitleChar"/>
+    <w:link w:val="TtuloCar"/>
     <w:uiPriority w:val="10"/>
     <w:qFormat/>
     <w:rsid w:val="00A46BE3"/>
@@ -3276,10 +2737,10 @@
       <w:szCs w:val="52"/>
     </w:rPr>
   </w:style>
-  <w:style w:type="character" w:customStyle="1" w:styleId="TitleChar">
-    <w:name w:val="Title Char"/>
-    <w:basedOn w:val="DefaultParagraphFont"/>
-    <w:link w:val="Title"/>
+  <w:style w:type="character" w:customStyle="1" w:styleId="TtuloCar">
+    <w:name w:val="Título Car"/>
+    <w:basedOn w:val="Fuentedeprrafopredeter"/>
+    <w:link w:val="Ttulo"/>
     <w:uiPriority w:val="10"/>
     <w:rsid w:val="00A46BE3"/>
     <w:rPr>
@@ -3292,10 +2753,10 @@
       <w:lang w:val="ca-ES"/>
     </w:rPr>
   </w:style>
-  <w:style w:type="character" w:customStyle="1" w:styleId="Heading2Char">
-    <w:name w:val="Heading 2 Char"/>
-    <w:basedOn w:val="DefaultParagraphFont"/>
-    <w:link w:val="Heading2"/>
+  <w:style w:type="character" w:customStyle="1" w:styleId="Ttulo2Car">
+    <w:name w:val="Título 2 Car"/>
+    <w:basedOn w:val="Fuentedeprrafopredeter"/>
+    <w:link w:val="Ttulo2"/>
     <w:uiPriority w:val="9"/>
     <w:rsid w:val="00A46BE3"/>
     <w:rPr>
@@ -3308,10 +2769,10 @@
       <w:lang w:val="ca-ES"/>
     </w:rPr>
   </w:style>
-  <w:style w:type="character" w:customStyle="1" w:styleId="Heading1Char">
-    <w:name w:val="Heading 1 Char"/>
-    <w:basedOn w:val="DefaultParagraphFont"/>
-    <w:link w:val="Heading1"/>
+  <w:style w:type="character" w:customStyle="1" w:styleId="Ttulo1Car">
+    <w:name w:val="Título 1 Car"/>
+    <w:basedOn w:val="Fuentedeprrafopredeter"/>
+    <w:link w:val="Ttulo1"/>
     <w:uiPriority w:val="9"/>
     <w:rsid w:val="00A46BE3"/>
     <w:rPr>
@@ -3324,12 +2785,13 @@
       <w:lang w:val="ca-ES"/>
     </w:rPr>
   </w:style>
-  <w:style w:type="table" w:styleId="TableGrid">
+  <w:style w:type="table" w:styleId="Tablaconcuadrcula">
     <w:name w:val="Table Grid"/>
-    <w:basedOn w:val="TableNormal"/>
+    <w:basedOn w:val="Tablanormal"/>
     <w:uiPriority w:val="59"/>
     <w:rsid w:val="00200B90"/>
     <w:tblPr>
+      <w:tblInd w:w="0" w:type="dxa"/>
       <w:tblBorders>
         <w:top w:val="single" w:sz="4" w:space="0" w:color="auto"/>
         <w:left w:val="single" w:sz="4" w:space="0" w:color="auto"/>
@@ -3338,9 +2800,15 @@
         <w:insideH w:val="single" w:sz="4" w:space="0" w:color="auto"/>
         <w:insideV w:val="single" w:sz="4" w:space="0" w:color="auto"/>
       </w:tblBorders>
+      <w:tblCellMar>
+        <w:top w:w="0" w:type="dxa"/>
+        <w:left w:w="108" w:type="dxa"/>
+        <w:bottom w:w="0" w:type="dxa"/>
+        <w:right w:w="108" w:type="dxa"/>
+      </w:tblCellMar>
     </w:tblPr>
   </w:style>
-  <w:style w:type="paragraph" w:styleId="ListParagraph">
+  <w:style w:type="paragraph" w:styleId="Prrafodelista">
     <w:name w:val="List Paragraph"/>
     <w:basedOn w:val="Normal"/>
     <w:uiPriority w:val="34"/>
@@ -3351,10 +2819,10 @@
       <w:contextualSpacing/>
     </w:pPr>
   </w:style>
-  <w:style w:type="paragraph" w:styleId="BalloonText">
+  <w:style w:type="paragraph" w:styleId="Textodeglobo">
     <w:name w:val="Balloon Text"/>
     <w:basedOn w:val="Normal"/>
-    <w:link w:val="BalloonTextChar"/>
+    <w:link w:val="TextodegloboCar"/>
     <w:uiPriority w:val="99"/>
     <w:semiHidden/>
     <w:unhideWhenUsed/>
@@ -3365,10 +2833,10 @@
       <w:szCs w:val="16"/>
     </w:rPr>
   </w:style>
-  <w:style w:type="character" w:customStyle="1" w:styleId="BalloonTextChar">
-    <w:name w:val="Balloon Text Char"/>
-    <w:basedOn w:val="DefaultParagraphFont"/>
-    <w:link w:val="BalloonText"/>
+  <w:style w:type="character" w:customStyle="1" w:styleId="TextodegloboCar">
+    <w:name w:val="Texto de globo Car"/>
+    <w:basedOn w:val="Fuentedeprrafopredeter"/>
+    <w:link w:val="Textodeglobo"/>
     <w:uiPriority w:val="99"/>
     <w:semiHidden/>
     <w:rsid w:val="00915188"/>

</xml_diff>